<commit_message>
script changes for rescaling and working in manuscript about joint model.
</commit_message>
<xml_diff>
--- a/manuscipt/Environmental factors limiting fertilisation and larval success in corals - Final Manuscript.docx
+++ b/manuscipt/Environmental factors limiting fertilisation and larval success in corals - Final Manuscript.docx
@@ -1,6 +1,6 @@
 
 <file path=word/document.xml><?xml version="1.0" encoding="utf-8"?>
-<w:document xmlns:wpc="http://schemas.microsoft.com/office/word/2010/wordprocessingCanvas" xmlns:mc="http://schemas.openxmlformats.org/markup-compatibility/2006" xmlns:o="urn:schemas-microsoft-com:office:office" xmlns:r="http://schemas.openxmlformats.org/officeDocument/2006/relationships" xmlns:m="http://schemas.openxmlformats.org/officeDocument/2006/math" xmlns:v="urn:schemas-microsoft-com:vml" xmlns:wp14="http://schemas.microsoft.com/office/word/2010/wordprocessingDrawing" xmlns:wp="http://schemas.openxmlformats.org/drawingml/2006/wordprocessingDrawing" xmlns:w10="urn:schemas-microsoft-com:office:word" xmlns:w="http://schemas.openxmlformats.org/wordprocessingml/2006/main" xmlns:w14="http://schemas.microsoft.com/office/word/2010/wordml" xmlns:w15="http://schemas.microsoft.com/office/word/2012/wordml" xmlns:wpg="http://schemas.microsoft.com/office/word/2010/wordprocessingGroup" xmlns:wpi="http://schemas.microsoft.com/office/word/2010/wordprocessingInk" xmlns:wne="http://schemas.microsoft.com/office/word/2006/wordml" xmlns:wps="http://schemas.microsoft.com/office/word/2010/wordprocessingShape" mc:Ignorable="w14 w15 wp14">
+<w:document xmlns:wpc="http://schemas.microsoft.com/office/word/2010/wordprocessingCanvas" xmlns:mo="http://schemas.microsoft.com/office/mac/office/2008/main" xmlns:mc="http://schemas.openxmlformats.org/markup-compatibility/2006" xmlns:mv="urn:schemas-microsoft-com:mac:vml" xmlns:o="urn:schemas-microsoft-com:office:office" xmlns:r="http://schemas.openxmlformats.org/officeDocument/2006/relationships" xmlns:m="http://schemas.openxmlformats.org/officeDocument/2006/math" xmlns:v="urn:schemas-microsoft-com:vml" xmlns:wp14="http://schemas.microsoft.com/office/word/2010/wordprocessingDrawing" xmlns:wp="http://schemas.openxmlformats.org/drawingml/2006/wordprocessingDrawing" xmlns:w10="urn:schemas-microsoft-com:office:word" xmlns:w="http://schemas.openxmlformats.org/wordprocessingml/2006/main" xmlns:w14="http://schemas.microsoft.com/office/word/2010/wordml" xmlns:w15="http://schemas.microsoft.com/office/word/2012/wordml" xmlns:wpg="http://schemas.microsoft.com/office/word/2010/wordprocessingGroup" xmlns:wpi="http://schemas.microsoft.com/office/word/2010/wordprocessingInk" xmlns:wne="http://schemas.microsoft.com/office/word/2006/wordml" xmlns:wps="http://schemas.microsoft.com/office/word/2010/wordprocessingShape" mc:Ignorable="w14 w15 wp14">
   <w:body>
     <w:sdt>
       <w:sdtPr>
@@ -323,11 +323,19 @@
             </w:rPr>
             <w:t xml:space="preserve">L. </w:t>
           </w:r>
+          <w:proofErr w:type="spellStart"/>
           <w:r>
             <w:rPr>
               <w:lang w:val="en-AU"/>
             </w:rPr>
-            <w:t xml:space="preserve">Mizerek </w:t>
+            <w:t>Mizerek</w:t>
+          </w:r>
+          <w:proofErr w:type="spellEnd"/>
+          <w:r>
+            <w:rPr>
+              <w:lang w:val="en-AU"/>
+            </w:rPr>
+            <w:t xml:space="preserve"> </w:t>
           </w:r>
         </w:p>
         <w:p>
@@ -1927,11 +1935,19 @@
         </w:rPr>
         <w:t xml:space="preserve"> large scale bleaching events (</w:t>
       </w:r>
-      <w:r>
-        <w:rPr>
-          <w:lang w:val="en-AU"/>
-        </w:rPr>
-        <w:t>Hoegh-Guldberg 1999</w:t>
+      <w:proofErr w:type="spellStart"/>
+      <w:r>
+        <w:rPr>
+          <w:lang w:val="en-AU"/>
+        </w:rPr>
+        <w:t>Hoegh-Guldberg</w:t>
+      </w:r>
+      <w:proofErr w:type="spellEnd"/>
+      <w:r>
+        <w:rPr>
+          <w:lang w:val="en-AU"/>
+        </w:rPr>
+        <w:t xml:space="preserve"> 1999</w:t>
       </w:r>
       <w:r>
         <w:rPr>
@@ -2948,7 +2964,21 @@
         <w:rPr>
           <w:lang w:val="en-AU"/>
         </w:rPr>
-        <w:t xml:space="preserve"> (Connolly &amp; Baird 2010; Figueiredo et al 2013)</w:t>
+        <w:t xml:space="preserve"> (Connolly &amp; Baird 2010; </w:t>
+      </w:r>
+      <w:proofErr w:type="spellStart"/>
+      <w:r>
+        <w:rPr>
+          <w:lang w:val="en-AU"/>
+        </w:rPr>
+        <w:t>Figueiredo</w:t>
+      </w:r>
+      <w:proofErr w:type="spellEnd"/>
+      <w:r>
+        <w:rPr>
+          <w:lang w:val="en-AU"/>
+        </w:rPr>
+        <w:t xml:space="preserve"> et al 2013)</w:t>
       </w:r>
       <w:r>
         <w:rPr>
@@ -3105,25 +3135,41 @@
         <w:t>(</w:t>
       </w:r>
       <w:hyperlink w:anchor="_ENREF_39" w:tooltip="Howarth, 2006 #45" w:history="1">
+        <w:proofErr w:type="spellStart"/>
         <w:r>
           <w:rPr>
             <w:lang w:val="en-AU"/>
           </w:rPr>
-          <w:t>Howarth and Marino 2006</w:t>
+          <w:t>Howarth</w:t>
         </w:r>
-      </w:hyperlink>
-      <w:r>
-        <w:rPr>
-          <w:lang w:val="en-AU"/>
-        </w:rPr>
-        <w:t xml:space="preserve">; </w:t>
-      </w:r>
-      <w:hyperlink w:anchor="_ENREF_16" w:tooltip="Copat, 2012 #28" w:history="1">
+        <w:proofErr w:type="spellEnd"/>
         <w:r>
           <w:rPr>
             <w:lang w:val="en-AU"/>
           </w:rPr>
-          <w:t>Copat et al. 2012</w:t>
+          <w:t xml:space="preserve"> and Marino 2006</w:t>
+        </w:r>
+      </w:hyperlink>
+      <w:r>
+        <w:rPr>
+          <w:lang w:val="en-AU"/>
+        </w:rPr>
+        <w:t xml:space="preserve">; </w:t>
+      </w:r>
+      <w:hyperlink w:anchor="_ENREF_16" w:tooltip="Copat, 2012 #28" w:history="1">
+        <w:proofErr w:type="spellStart"/>
+        <w:r>
+          <w:rPr>
+            <w:lang w:val="en-AU"/>
+          </w:rPr>
+          <w:t>Copat</w:t>
+        </w:r>
+        <w:proofErr w:type="spellEnd"/>
+        <w:r>
+          <w:rPr>
+            <w:lang w:val="en-AU"/>
+          </w:rPr>
+          <w:t xml:space="preserve"> et al. 2012</w:t>
         </w:r>
       </w:hyperlink>
       <w:r>
@@ -3549,37 +3595,53 @@
         <w:t>s (</w:t>
       </w:r>
       <w:hyperlink w:anchor="_ENREF_25" w:tooltip="Gopalakrishnan, 2008 #36" w:history="1">
+        <w:proofErr w:type="spellStart"/>
         <w:r>
           <w:rPr>
             <w:lang w:val="en-AU"/>
           </w:rPr>
-          <w:t>Gopalakrishnan et al. 2008</w:t>
+          <w:t>Gopalakrishnan</w:t>
         </w:r>
-      </w:hyperlink>
-      <w:r>
-        <w:rPr>
-          <w:lang w:val="en-AU"/>
-        </w:rPr>
-        <w:t>)</w:t>
-      </w:r>
-      <w:r>
-        <w:rPr>
-          <w:lang w:val="en-AU"/>
-        </w:rPr>
-        <w:t>, echinoderm</w:t>
-      </w:r>
-      <w:r>
-        <w:rPr>
-          <w:lang w:val="en-AU"/>
-        </w:rPr>
-        <w:t>s (</w:t>
-      </w:r>
-      <w:hyperlink w:anchor="_ENREF_33" w:tooltip="Heslinga, 1976 #44" w:history="1">
+        <w:proofErr w:type="spellEnd"/>
         <w:r>
           <w:rPr>
             <w:lang w:val="en-AU"/>
           </w:rPr>
-          <w:t>Heslinga 1976</w:t>
+          <w:t xml:space="preserve"> et al. 2008</w:t>
+        </w:r>
+      </w:hyperlink>
+      <w:r>
+        <w:rPr>
+          <w:lang w:val="en-AU"/>
+        </w:rPr>
+        <w:t>)</w:t>
+      </w:r>
+      <w:r>
+        <w:rPr>
+          <w:lang w:val="en-AU"/>
+        </w:rPr>
+        <w:t>, echinoderm</w:t>
+      </w:r>
+      <w:r>
+        <w:rPr>
+          <w:lang w:val="en-AU"/>
+        </w:rPr>
+        <w:t>s (</w:t>
+      </w:r>
+      <w:hyperlink w:anchor="_ENREF_33" w:tooltip="Heslinga, 1976 #44" w:history="1">
+        <w:proofErr w:type="spellStart"/>
+        <w:r>
+          <w:rPr>
+            <w:lang w:val="en-AU"/>
+          </w:rPr>
+          <w:t>Heslinga</w:t>
+        </w:r>
+        <w:proofErr w:type="spellEnd"/>
+        <w:r>
+          <w:rPr>
+            <w:lang w:val="en-AU"/>
+          </w:rPr>
+          <w:t xml:space="preserve"> 1976</w:t>
         </w:r>
       </w:hyperlink>
       <w:r>
@@ -3635,11 +3697,19 @@
         <w:t xml:space="preserve">; </w:t>
       </w:r>
       <w:hyperlink w:anchor="_ENREF_38" w:tooltip="Kurihara, 2008 #12" w:history="1">
+        <w:proofErr w:type="spellStart"/>
         <w:r>
           <w:rPr>
             <w:lang w:val="en-AU"/>
           </w:rPr>
-          <w:t>Kurihara 2008</w:t>
+          <w:t>Kurihara</w:t>
+        </w:r>
+        <w:proofErr w:type="spellEnd"/>
+        <w:r>
+          <w:rPr>
+            <w:lang w:val="en-AU"/>
+          </w:rPr>
+          <w:t xml:space="preserve"> 2008</w:t>
         </w:r>
       </w:hyperlink>
       <w:r>
@@ -3941,8 +4011,6 @@
         </w:rPr>
         <w:t xml:space="preserve">Studies quantifying the influence </w:t>
       </w:r>
-      <w:bookmarkStart w:id="0" w:name="_GoBack"/>
-      <w:bookmarkEnd w:id="0"/>
       <w:r>
         <w:rPr>
           <w:lang w:val="en-AU"/>
@@ -4484,13 +4552,27 @@
         <w:rPr>
           <w:lang w:val="en-AU"/>
         </w:rPr>
-        <w:t>rate, copper, zinc, cadmium, tri</w:t>
-      </w:r>
-      <w:r>
-        <w:rPr>
-          <w:lang w:val="en-AU"/>
-        </w:rPr>
-        <w:t xml:space="preserve">butyltin, suspended sediment, salinity, </w:t>
+        <w:t xml:space="preserve">rate, copper, zinc, cadmium, </w:t>
+      </w:r>
+      <w:proofErr w:type="spellStart"/>
+      <w:r>
+        <w:rPr>
+          <w:lang w:val="en-AU"/>
+        </w:rPr>
+        <w:t>tri</w:t>
+      </w:r>
+      <w:r>
+        <w:rPr>
+          <w:lang w:val="en-AU"/>
+        </w:rPr>
+        <w:t>butyltin</w:t>
+      </w:r>
+      <w:proofErr w:type="spellEnd"/>
+      <w:r>
+        <w:rPr>
+          <w:lang w:val="en-AU"/>
+        </w:rPr>
+        <w:t xml:space="preserve">, suspended sediment, salinity, </w:t>
       </w:r>
       <w:r>
         <w:rPr>
@@ -4706,8 +4788,30 @@
         <w:rPr>
           <w:lang w:val="en-AU"/>
         </w:rPr>
-        <w:t xml:space="preserve"> the practical salinity unit (psu) was used instead of ppt</w:t>
-      </w:r>
+        <w:t xml:space="preserve"> the practical salinity unit (</w:t>
+      </w:r>
+      <w:proofErr w:type="spellStart"/>
+      <w:r>
+        <w:rPr>
+          <w:lang w:val="en-AU"/>
+        </w:rPr>
+        <w:t>psu</w:t>
+      </w:r>
+      <w:proofErr w:type="spellEnd"/>
+      <w:r>
+        <w:rPr>
+          <w:lang w:val="en-AU"/>
+        </w:rPr>
+        <w:t xml:space="preserve">) was used instead of </w:t>
+      </w:r>
+      <w:proofErr w:type="spellStart"/>
+      <w:r>
+        <w:rPr>
+          <w:lang w:val="en-AU"/>
+        </w:rPr>
+        <w:t>ppt</w:t>
+      </w:r>
+      <w:proofErr w:type="spellEnd"/>
       <w:r>
         <w:rPr>
           <w:lang w:val="en-AU"/>
@@ -4724,7 +4828,21 @@
         <w:rPr>
           <w:lang w:val="en-AU"/>
         </w:rPr>
-        <w:t>as psu is the most modern usage</w:t>
+        <w:t xml:space="preserve">as </w:t>
+      </w:r>
+      <w:proofErr w:type="spellStart"/>
+      <w:r>
+        <w:rPr>
+          <w:lang w:val="en-AU"/>
+        </w:rPr>
+        <w:t>psu</w:t>
+      </w:r>
+      <w:proofErr w:type="spellEnd"/>
+      <w:r>
+        <w:rPr>
+          <w:lang w:val="en-AU"/>
+        </w:rPr>
+        <w:t xml:space="preserve"> is the most modern usage</w:t>
       </w:r>
       <w:r>
         <w:rPr>
@@ -4983,7 +5101,21 @@
         <w:rPr>
           <w:lang w:val="en-AU"/>
         </w:rPr>
-        <w:t xml:space="preserve"> peak probability (e.g., the salinity-success relationship for fertilisation peaked at approximately 34 psu). Because</w:t>
+        <w:t xml:space="preserve"> peak probability (e.g., the salinity-success relationship for fertilisation peaked at approximately 34 </w:t>
+      </w:r>
+      <w:proofErr w:type="spellStart"/>
+      <w:r>
+        <w:rPr>
+          <w:lang w:val="en-AU"/>
+        </w:rPr>
+        <w:t>psu</w:t>
+      </w:r>
+      <w:proofErr w:type="spellEnd"/>
+      <w:r>
+        <w:rPr>
+          <w:lang w:val="en-AU"/>
+        </w:rPr>
+        <w:t>). Because</w:t>
       </w:r>
       <w:r>
         <w:rPr>
@@ -5398,7 +5530,21 @@
         <w:rPr>
           <w:lang w:val="en-AU"/>
         </w:rPr>
-        <w:t>by Envirolab Services</w:t>
+        <w:t xml:space="preserve">by </w:t>
+      </w:r>
+      <w:proofErr w:type="spellStart"/>
+      <w:r>
+        <w:rPr>
+          <w:lang w:val="en-AU"/>
+        </w:rPr>
+        <w:t>Envirolab</w:t>
+      </w:r>
+      <w:proofErr w:type="spellEnd"/>
+      <w:r>
+        <w:rPr>
+          <w:lang w:val="en-AU"/>
+        </w:rPr>
+        <w:t xml:space="preserve"> Services</w:t>
       </w:r>
       <w:r>
         <w:rPr>
@@ -5962,7 +6108,21 @@
         <w:rPr>
           <w:lang w:val="en-AU"/>
         </w:rPr>
-        <w:t xml:space="preserve"> levels of collinearity </w:t>
+        <w:t xml:space="preserve"> levels of </w:t>
+      </w:r>
+      <w:proofErr w:type="spellStart"/>
+      <w:r>
+        <w:rPr>
+          <w:lang w:val="en-AU"/>
+        </w:rPr>
+        <w:t>collinearity</w:t>
+      </w:r>
+      <w:proofErr w:type="spellEnd"/>
+      <w:r>
+        <w:rPr>
+          <w:lang w:val="en-AU"/>
+        </w:rPr>
+        <w:t xml:space="preserve"> </w:t>
       </w:r>
       <w:r>
         <w:rPr>
@@ -6022,7 +6182,21 @@
         <w:rPr>
           <w:lang w:val="en-AU"/>
         </w:rPr>
-        <w:t xml:space="preserve">a binomial response and a logit link function </w:t>
+        <w:t xml:space="preserve">a binomial response and a </w:t>
+      </w:r>
+      <w:proofErr w:type="spellStart"/>
+      <w:r>
+        <w:rPr>
+          <w:lang w:val="en-AU"/>
+        </w:rPr>
+        <w:t>logit</w:t>
+      </w:r>
+      <w:proofErr w:type="spellEnd"/>
+      <w:r>
+        <w:rPr>
+          <w:lang w:val="en-AU"/>
+        </w:rPr>
+        <w:t xml:space="preserve"> link function </w:t>
       </w:r>
       <w:r>
         <w:rPr>
@@ -6241,7 +6415,14 @@
         <w:rPr>
           <w:lang w:val="en-AU"/>
         </w:rPr>
-        <w:t>, salinity and pH</w:t>
+        <w:t xml:space="preserve">, salinity and </w:t>
+      </w:r>
+      <w:proofErr w:type="spellStart"/>
+      <w:r>
+        <w:rPr>
+          <w:lang w:val="en-AU"/>
+        </w:rPr>
+        <w:t>pH</w:t>
       </w:r>
       <w:r>
         <w:rPr>
@@ -6249,6 +6430,7 @@
         </w:rPr>
         <w:t>.</w:t>
       </w:r>
+      <w:proofErr w:type="spellEnd"/>
       <w:r>
         <w:rPr>
           <w:lang w:val="en-AU"/>
@@ -6379,13 +6561,41 @@
         <w:rPr>
           <w:lang w:val="en-AU"/>
         </w:rPr>
-        <w:t>. GLMMs were conducted using the ‘glmer’ function in the package ‘lme4’</w:t>
-      </w:r>
-      <w:r>
-        <w:rPr>
-          <w:lang w:val="en-AU"/>
-        </w:rPr>
-        <w:t xml:space="preserve"> with the model optimiser ‘bobyqa’ </w:t>
+        <w:t>. GLMMs were conducted using the ‘</w:t>
+      </w:r>
+      <w:proofErr w:type="spellStart"/>
+      <w:r>
+        <w:rPr>
+          <w:lang w:val="en-AU"/>
+        </w:rPr>
+        <w:t>glmer</w:t>
+      </w:r>
+      <w:proofErr w:type="spellEnd"/>
+      <w:r>
+        <w:rPr>
+          <w:lang w:val="en-AU"/>
+        </w:rPr>
+        <w:t>’ function in the package ‘lme4’</w:t>
+      </w:r>
+      <w:r>
+        <w:rPr>
+          <w:lang w:val="en-AU"/>
+        </w:rPr>
+        <w:t xml:space="preserve"> with the model optimiser ‘</w:t>
+      </w:r>
+      <w:proofErr w:type="spellStart"/>
+      <w:r>
+        <w:rPr>
+          <w:lang w:val="en-AU"/>
+        </w:rPr>
+        <w:t>bobyqa</w:t>
+      </w:r>
+      <w:proofErr w:type="spellEnd"/>
+      <w:r>
+        <w:rPr>
+          <w:lang w:val="en-AU"/>
+        </w:rPr>
+        <w:t xml:space="preserve">’ </w:t>
       </w:r>
       <w:r>
         <w:rPr>
@@ -6493,7 +6703,21 @@
         <w:rPr>
           <w:lang w:val="en-AU"/>
         </w:rPr>
-        <w:t xml:space="preserve"> (the function ‘hier.part’</w:t>
+        <w:t xml:space="preserve"> (the function ‘</w:t>
+      </w:r>
+      <w:proofErr w:type="spellStart"/>
+      <w:r>
+        <w:rPr>
+          <w:lang w:val="en-AU"/>
+        </w:rPr>
+        <w:t>hier.part</w:t>
+      </w:r>
+      <w:proofErr w:type="spellEnd"/>
+      <w:r>
+        <w:rPr>
+          <w:lang w:val="en-AU"/>
+        </w:rPr>
+        <w:t>’</w:t>
       </w:r>
       <w:r>
         <w:rPr>
@@ -6517,7 +6741,21 @@
         <w:rPr>
           <w:lang w:val="en-AU"/>
         </w:rPr>
-        <w:t>Walsh and MacNally 2013</w:t>
+        <w:t xml:space="preserve">Walsh and </w:t>
+      </w:r>
+      <w:proofErr w:type="spellStart"/>
+      <w:r>
+        <w:rPr>
+          <w:lang w:val="en-AU"/>
+        </w:rPr>
+        <w:t>MacNally</w:t>
+      </w:r>
+      <w:proofErr w:type="spellEnd"/>
+      <w:r>
+        <w:rPr>
+          <w:lang w:val="en-AU"/>
+        </w:rPr>
+        <w:t xml:space="preserve"> 2013</w:t>
       </w:r>
       <w:r>
         <w:rPr>
@@ -6641,37 +6879,163 @@
         <w:rPr>
           <w:lang w:val="en-AU"/>
         </w:rPr>
-        <w:t xml:space="preserve">This probability is the product of probabilities for the two models. We calculated standard </w:t>
-      </w:r>
-      <w:r>
-        <w:rPr>
-          <w:lang w:val="en-AU"/>
-        </w:rPr>
-        <w:t xml:space="preserve">error </w:t>
-      </w:r>
-      <w:r>
-        <w:rPr>
-          <w:lang w:val="en-AU"/>
-        </w:rPr>
-        <w:t>for the joint model by sampling 1000 times from each model (for the same seawater conditions), multiplying</w:t>
-      </w:r>
-      <w:r>
-        <w:rPr>
-          <w:lang w:val="en-AU"/>
-        </w:rPr>
-        <w:t xml:space="preserve"> these together,</w:t>
-      </w:r>
-      <w:r>
-        <w:rPr>
-          <w:lang w:val="en-AU"/>
-        </w:rPr>
-        <w:t xml:space="preserve"> and calculating 95% confi</w:t>
-      </w:r>
-      <w:r>
-        <w:rPr>
-          <w:lang w:val="en-AU"/>
-        </w:rPr>
-        <w:t>dence intervals from the resulting joint distribution.</w:t>
+        <w:t xml:space="preserve">This probability is the product of probabilities for the two models. We calculated </w:t>
+      </w:r>
+      <w:r>
+        <w:rPr>
+          <w:lang w:val="en-AU"/>
+        </w:rPr>
+        <w:t xml:space="preserve">95% </w:t>
+      </w:r>
+      <w:r>
+        <w:rPr>
+          <w:lang w:val="en-AU"/>
+        </w:rPr>
+        <w:t>confidence intervals</w:t>
+      </w:r>
+      <w:r>
+        <w:rPr>
+          <w:lang w:val="en-AU"/>
+        </w:rPr>
+        <w:t xml:space="preserve"> </w:t>
+      </w:r>
+      <w:r>
+        <w:rPr>
+          <w:lang w:val="en-AU"/>
+        </w:rPr>
+        <w:t xml:space="preserve">for the joint model </w:t>
+      </w:r>
+      <w:r>
+        <w:rPr>
+          <w:lang w:val="en-AU"/>
+        </w:rPr>
+        <w:t xml:space="preserve">using bootstrapping; i.e., </w:t>
+      </w:r>
+      <w:r>
+        <w:rPr>
+          <w:lang w:val="en-AU"/>
+        </w:rPr>
+        <w:t>by sam</w:t>
+      </w:r>
+      <w:r>
+        <w:rPr>
+          <w:lang w:val="en-AU"/>
+        </w:rPr>
+        <w:t>pling 10,000 times from normal distributions defined by the model predicted estimates and variance. These random samples were</w:t>
+      </w:r>
+      <w:r>
+        <w:rPr>
+          <w:lang w:val="en-AU"/>
+        </w:rPr>
+        <w:t xml:space="preserve"> multipl</w:t>
+      </w:r>
+      <w:r>
+        <w:rPr>
+          <w:lang w:val="en-AU"/>
+        </w:rPr>
+        <w:t>ied, sorted</w:t>
+      </w:r>
+      <w:r>
+        <w:rPr>
+          <w:lang w:val="en-AU"/>
+        </w:rPr>
+        <w:t>,</w:t>
+      </w:r>
+      <w:r>
+        <w:rPr>
+          <w:lang w:val="en-AU"/>
+        </w:rPr>
+        <w:t xml:space="preserve"> and </w:t>
+      </w:r>
+      <w:r>
+        <w:rPr>
+          <w:lang w:val="en-AU"/>
+        </w:rPr>
+        <w:t>the median (</w:t>
+      </w:r>
+      <w:r>
+        <w:rPr>
+          <w:lang w:val="en-AU"/>
+        </w:rPr>
+        <w:t>5,000</w:t>
+      </w:r>
+      <w:r>
+        <w:rPr>
+          <w:vertAlign w:val="superscript"/>
+          <w:lang w:val="en-AU"/>
+        </w:rPr>
+        <w:t>th</w:t>
+      </w:r>
+      <w:r>
+        <w:rPr>
+          <w:vertAlign w:val="superscript"/>
+          <w:lang w:val="en-AU"/>
+        </w:rPr>
+        <w:t xml:space="preserve"> </w:t>
+      </w:r>
+      <w:r>
+        <w:rPr>
+          <w:lang w:val="en-AU"/>
+        </w:rPr>
+        <w:t xml:space="preserve">value) and </w:t>
+      </w:r>
+      <w:r>
+        <w:rPr>
+          <w:lang w:val="en-AU"/>
+        </w:rPr>
+        <w:t>95% confi</w:t>
+      </w:r>
+      <w:r>
+        <w:rPr>
+          <w:lang w:val="en-AU"/>
+        </w:rPr>
+        <w:t xml:space="preserve">dence intervals </w:t>
+      </w:r>
+      <w:r>
+        <w:rPr>
+          <w:lang w:val="en-AU"/>
+        </w:rPr>
+        <w:t>(250</w:t>
+      </w:r>
+      <w:r>
+        <w:rPr>
+          <w:vertAlign w:val="superscript"/>
+          <w:lang w:val="en-AU"/>
+        </w:rPr>
+        <w:t>th</w:t>
+      </w:r>
+      <w:r>
+        <w:rPr>
+          <w:lang w:val="en-AU"/>
+        </w:rPr>
+        <w:t xml:space="preserve"> and 9750</w:t>
+      </w:r>
+      <w:r>
+        <w:rPr>
+          <w:vertAlign w:val="superscript"/>
+          <w:lang w:val="en-AU"/>
+        </w:rPr>
+        <w:t>th</w:t>
+      </w:r>
+      <w:r>
+        <w:rPr>
+          <w:lang w:val="en-AU"/>
+        </w:rPr>
+        <w:t xml:space="preserve"> values) </w:t>
+      </w:r>
+      <w:bookmarkStart w:id="0" w:name="_GoBack"/>
+      <w:bookmarkEnd w:id="0"/>
+      <w:r>
+        <w:rPr>
+          <w:lang w:val="en-AU"/>
+        </w:rPr>
+        <w:t>calculated</w:t>
+      </w:r>
+      <w:r>
+        <w:rPr>
+          <w:lang w:val="en-AU"/>
+        </w:rPr>
+        <w:t>.</w:t>
       </w:r>
       <w:r>
         <w:rPr>
@@ -6816,6 +7180,7 @@
         </w:rPr>
         <w:t xml:space="preserve">1).  Nitrate, zinc, cadmium, </w:t>
       </w:r>
+      <w:proofErr w:type="spellStart"/>
       <w:r>
         <w:rPr>
           <w:lang w:val="en-AU"/>
@@ -6826,7 +7191,14 @@
         <w:rPr>
           <w:lang w:val="en-AU"/>
         </w:rPr>
-        <w:t xml:space="preserve">ributyltin, pH and temperature did not have significant </w:t>
+        <w:t>ributyltin</w:t>
+      </w:r>
+      <w:proofErr w:type="spellEnd"/>
+      <w:r>
+        <w:rPr>
+          <w:lang w:val="en-AU"/>
+        </w:rPr>
+        <w:t xml:space="preserve">, pH and temperature did not have significant </w:t>
       </w:r>
       <w:r>
         <w:rPr>
@@ -7621,6 +7993,7 @@
         <w:t xml:space="preserve"> demonstrates the relative importance of a range of environmental factors in estimating the success of early life history stages in corals. Coral fertilisation success and larval survivorship were affected by multiple water quality factors. Consistent with earlier studies (</w:t>
       </w:r>
       <w:hyperlink w:anchor="_ENREF_43" w:tooltip="Negri, 2001 #3" w:history="1">
+        <w:proofErr w:type="spellStart"/>
         <w:r>
           <w:rPr>
             <w:rFonts w:ascii="Times New Roman" w:eastAsia="Times New Roman" w:hAnsi="Times New Roman"/>
@@ -7628,127 +8001,9 @@
             <w:szCs w:val="20"/>
             <w:lang w:eastAsia="de-DE"/>
           </w:rPr>
-          <w:t>Negri and Heyward 2001</w:t>
+          <w:t>Negri</w:t>
         </w:r>
-      </w:hyperlink>
-      <w:r>
-        <w:rPr>
-          <w:rFonts w:ascii="Times New Roman" w:eastAsia="Times New Roman" w:hAnsi="Times New Roman"/>
-          <w:sz w:val="24"/>
-          <w:szCs w:val="20"/>
-          <w:lang w:eastAsia="de-DE"/>
-        </w:rPr>
-        <w:t xml:space="preserve">), copper had significant negative impacts on </w:t>
-      </w:r>
-      <w:r>
-        <w:rPr>
-          <w:rFonts w:ascii="Times New Roman" w:eastAsia="Times New Roman" w:hAnsi="Times New Roman"/>
-          <w:sz w:val="24"/>
-          <w:szCs w:val="20"/>
-          <w:lang w:eastAsia="de-DE"/>
-        </w:rPr>
-        <w:t xml:space="preserve">both </w:t>
-      </w:r>
-      <w:r>
-        <w:rPr>
-          <w:rFonts w:ascii="Times New Roman" w:eastAsia="Times New Roman" w:hAnsi="Times New Roman"/>
-          <w:sz w:val="24"/>
-          <w:szCs w:val="20"/>
-          <w:lang w:eastAsia="de-DE"/>
-        </w:rPr>
-        <w:t xml:space="preserve">fertilisation and larval survivorship. Copper occurs naturally at low levels </w:t>
-      </w:r>
-      <w:r>
-        <w:rPr>
-          <w:rFonts w:ascii="Times New Roman" w:eastAsia="Times New Roman" w:hAnsi="Times New Roman"/>
-          <w:sz w:val="24"/>
-          <w:szCs w:val="20"/>
-          <w:lang w:eastAsia="de-DE"/>
-        </w:rPr>
-        <w:t>in</w:t>
-      </w:r>
-      <w:r>
-        <w:rPr>
-          <w:rFonts w:ascii="Times New Roman" w:eastAsia="Times New Roman" w:hAnsi="Times New Roman"/>
-          <w:sz w:val="24"/>
-          <w:szCs w:val="20"/>
-          <w:lang w:eastAsia="de-DE"/>
-        </w:rPr>
-        <w:t xml:space="preserve"> the marine environment</w:t>
-      </w:r>
-      <w:r>
-        <w:rPr>
-          <w:rFonts w:ascii="Times New Roman" w:eastAsia="Times New Roman" w:hAnsi="Times New Roman"/>
-          <w:sz w:val="24"/>
-          <w:szCs w:val="20"/>
-          <w:lang w:eastAsia="de-DE"/>
-        </w:rPr>
-        <w:t>;</w:t>
-      </w:r>
-      <w:r>
-        <w:rPr>
-          <w:rFonts w:ascii="Times New Roman" w:eastAsia="Times New Roman" w:hAnsi="Times New Roman"/>
-          <w:sz w:val="24"/>
-          <w:szCs w:val="20"/>
-          <w:lang w:eastAsia="de-DE"/>
-        </w:rPr>
-        <w:t xml:space="preserve"> </w:t>
-      </w:r>
-      <w:r>
-        <w:rPr>
-          <w:rFonts w:ascii="Times New Roman" w:eastAsia="Times New Roman" w:hAnsi="Times New Roman"/>
-          <w:sz w:val="24"/>
-          <w:szCs w:val="20"/>
-          <w:lang w:eastAsia="de-DE"/>
-        </w:rPr>
-        <w:t xml:space="preserve">however, </w:t>
-      </w:r>
-      <w:r>
-        <w:rPr>
-          <w:rFonts w:ascii="Times New Roman" w:eastAsia="Times New Roman" w:hAnsi="Times New Roman"/>
-          <w:sz w:val="24"/>
-          <w:szCs w:val="20"/>
-          <w:lang w:eastAsia="de-DE"/>
-        </w:rPr>
-        <w:t xml:space="preserve">localised </w:t>
-      </w:r>
-      <w:r>
-        <w:rPr>
-          <w:rFonts w:ascii="Times New Roman" w:eastAsia="Times New Roman" w:hAnsi="Times New Roman"/>
-          <w:sz w:val="24"/>
-          <w:szCs w:val="20"/>
-          <w:lang w:eastAsia="de-DE"/>
-        </w:rPr>
-        <w:t>levels can be high in areas where it is used in</w:t>
-      </w:r>
-      <w:r>
-        <w:rPr>
-          <w:rFonts w:ascii="Times New Roman" w:eastAsia="Times New Roman" w:hAnsi="Times New Roman"/>
-          <w:sz w:val="24"/>
-          <w:szCs w:val="20"/>
-          <w:lang w:eastAsia="de-DE"/>
-        </w:rPr>
-        <w:t xml:space="preserve"> anti-fouling agents on vessels</w:t>
-      </w:r>
-      <w:r>
-        <w:rPr>
-          <w:rFonts w:ascii="Times New Roman" w:eastAsia="Times New Roman" w:hAnsi="Times New Roman"/>
-          <w:sz w:val="24"/>
-          <w:szCs w:val="20"/>
-          <w:lang w:eastAsia="de-DE"/>
-        </w:rPr>
-        <w:t xml:space="preserve"> and other structures</w:t>
-      </w:r>
-      <w:r>
-        <w:rPr>
-          <w:rFonts w:ascii="Times New Roman" w:eastAsia="Times New Roman" w:hAnsi="Times New Roman"/>
-          <w:sz w:val="24"/>
-          <w:szCs w:val="20"/>
-          <w:lang w:eastAsia="de-DE"/>
-        </w:rPr>
-        <w:t xml:space="preserve"> (</w:t>
-      </w:r>
-      <w:hyperlink w:anchor="_ENREF_51" w:tooltip="Reichelt-Brushett, 2004 #13" w:history="1">
+        <w:proofErr w:type="spellEnd"/>
         <w:r>
           <w:rPr>
             <w:rFonts w:ascii="Times New Roman" w:eastAsia="Times New Roman" w:hAnsi="Times New Roman"/>
@@ -7756,7 +8011,7 @@
             <w:szCs w:val="20"/>
             <w:lang w:eastAsia="de-DE"/>
           </w:rPr>
-          <w:t>Reichelt-Brushett and Harrison 2004</w:t>
+          <w:t xml:space="preserve"> and Heyward 2001</w:t>
         </w:r>
       </w:hyperlink>
       <w:r>
@@ -7766,9 +8021,118 @@
           <w:szCs w:val="20"/>
           <w:lang w:eastAsia="de-DE"/>
         </w:rPr>
-        <w:t xml:space="preserve">; </w:t>
-      </w:r>
-      <w:hyperlink w:anchor="_ENREF_43" w:tooltip="Negri, 2001 #3" w:history="1">
+        <w:t xml:space="preserve">), copper had significant negative impacts on </w:t>
+      </w:r>
+      <w:r>
+        <w:rPr>
+          <w:rFonts w:ascii="Times New Roman" w:eastAsia="Times New Roman" w:hAnsi="Times New Roman"/>
+          <w:sz w:val="24"/>
+          <w:szCs w:val="20"/>
+          <w:lang w:eastAsia="de-DE"/>
+        </w:rPr>
+        <w:t xml:space="preserve">both </w:t>
+      </w:r>
+      <w:r>
+        <w:rPr>
+          <w:rFonts w:ascii="Times New Roman" w:eastAsia="Times New Roman" w:hAnsi="Times New Roman"/>
+          <w:sz w:val="24"/>
+          <w:szCs w:val="20"/>
+          <w:lang w:eastAsia="de-DE"/>
+        </w:rPr>
+        <w:t xml:space="preserve">fertilisation and larval survivorship. Copper occurs naturally at low levels </w:t>
+      </w:r>
+      <w:r>
+        <w:rPr>
+          <w:rFonts w:ascii="Times New Roman" w:eastAsia="Times New Roman" w:hAnsi="Times New Roman"/>
+          <w:sz w:val="24"/>
+          <w:szCs w:val="20"/>
+          <w:lang w:eastAsia="de-DE"/>
+        </w:rPr>
+        <w:t>in</w:t>
+      </w:r>
+      <w:r>
+        <w:rPr>
+          <w:rFonts w:ascii="Times New Roman" w:eastAsia="Times New Roman" w:hAnsi="Times New Roman"/>
+          <w:sz w:val="24"/>
+          <w:szCs w:val="20"/>
+          <w:lang w:eastAsia="de-DE"/>
+        </w:rPr>
+        <w:t xml:space="preserve"> the marine environment</w:t>
+      </w:r>
+      <w:r>
+        <w:rPr>
+          <w:rFonts w:ascii="Times New Roman" w:eastAsia="Times New Roman" w:hAnsi="Times New Roman"/>
+          <w:sz w:val="24"/>
+          <w:szCs w:val="20"/>
+          <w:lang w:eastAsia="de-DE"/>
+        </w:rPr>
+        <w:t>;</w:t>
+      </w:r>
+      <w:r>
+        <w:rPr>
+          <w:rFonts w:ascii="Times New Roman" w:eastAsia="Times New Roman" w:hAnsi="Times New Roman"/>
+          <w:sz w:val="24"/>
+          <w:szCs w:val="20"/>
+          <w:lang w:eastAsia="de-DE"/>
+        </w:rPr>
+        <w:t xml:space="preserve"> </w:t>
+      </w:r>
+      <w:r>
+        <w:rPr>
+          <w:rFonts w:ascii="Times New Roman" w:eastAsia="Times New Roman" w:hAnsi="Times New Roman"/>
+          <w:sz w:val="24"/>
+          <w:szCs w:val="20"/>
+          <w:lang w:eastAsia="de-DE"/>
+        </w:rPr>
+        <w:t xml:space="preserve">however, </w:t>
+      </w:r>
+      <w:r>
+        <w:rPr>
+          <w:rFonts w:ascii="Times New Roman" w:eastAsia="Times New Roman" w:hAnsi="Times New Roman"/>
+          <w:sz w:val="24"/>
+          <w:szCs w:val="20"/>
+          <w:lang w:eastAsia="de-DE"/>
+        </w:rPr>
+        <w:t xml:space="preserve">localised </w:t>
+      </w:r>
+      <w:r>
+        <w:rPr>
+          <w:rFonts w:ascii="Times New Roman" w:eastAsia="Times New Roman" w:hAnsi="Times New Roman"/>
+          <w:sz w:val="24"/>
+          <w:szCs w:val="20"/>
+          <w:lang w:eastAsia="de-DE"/>
+        </w:rPr>
+        <w:t>levels can be high in areas where it is used in</w:t>
+      </w:r>
+      <w:r>
+        <w:rPr>
+          <w:rFonts w:ascii="Times New Roman" w:eastAsia="Times New Roman" w:hAnsi="Times New Roman"/>
+          <w:sz w:val="24"/>
+          <w:szCs w:val="20"/>
+          <w:lang w:eastAsia="de-DE"/>
+        </w:rPr>
+        <w:t xml:space="preserve"> anti-fouling agents on vessels</w:t>
+      </w:r>
+      <w:r>
+        <w:rPr>
+          <w:rFonts w:ascii="Times New Roman" w:eastAsia="Times New Roman" w:hAnsi="Times New Roman"/>
+          <w:sz w:val="24"/>
+          <w:szCs w:val="20"/>
+          <w:lang w:eastAsia="de-DE"/>
+        </w:rPr>
+        <w:t xml:space="preserve"> and other structures</w:t>
+      </w:r>
+      <w:r>
+        <w:rPr>
+          <w:rFonts w:ascii="Times New Roman" w:eastAsia="Times New Roman" w:hAnsi="Times New Roman"/>
+          <w:sz w:val="24"/>
+          <w:szCs w:val="20"/>
+          <w:lang w:eastAsia="de-DE"/>
+        </w:rPr>
+        <w:t xml:space="preserve"> (</w:t>
+      </w:r>
+      <w:hyperlink w:anchor="_ENREF_51" w:tooltip="Reichelt-Brushett, 2004 #13" w:history="1">
+        <w:proofErr w:type="spellStart"/>
         <w:r>
           <w:rPr>
             <w:rFonts w:ascii="Times New Roman" w:eastAsia="Times New Roman" w:hAnsi="Times New Roman"/>
@@ -7776,7 +8140,17 @@
             <w:szCs w:val="20"/>
             <w:lang w:eastAsia="de-DE"/>
           </w:rPr>
-          <w:t>Negri and Heyward 2001</w:t>
+          <w:t>Reichelt-Brushett</w:t>
+        </w:r>
+        <w:proofErr w:type="spellEnd"/>
+        <w:r>
+          <w:rPr>
+            <w:rFonts w:ascii="Times New Roman" w:eastAsia="Times New Roman" w:hAnsi="Times New Roman"/>
+            <w:sz w:val="24"/>
+            <w:szCs w:val="20"/>
+            <w:lang w:eastAsia="de-DE"/>
+          </w:rPr>
+          <w:t xml:space="preserve"> and Harrison 2004</w:t>
         </w:r>
       </w:hyperlink>
       <w:r>
@@ -7786,7 +8160,58 @@
           <w:szCs w:val="20"/>
           <w:lang w:eastAsia="de-DE"/>
         </w:rPr>
-        <w:t>). Lead, which was also found to significantly reduce larval survivorship, can be found at high levels more broadly in nearshore reef environments as a result of industrial activities (</w:t>
+        <w:t xml:space="preserve">; </w:t>
+      </w:r>
+      <w:hyperlink w:anchor="_ENREF_43" w:tooltip="Negri, 2001 #3" w:history="1">
+        <w:proofErr w:type="spellStart"/>
+        <w:r>
+          <w:rPr>
+            <w:rFonts w:ascii="Times New Roman" w:eastAsia="Times New Roman" w:hAnsi="Times New Roman"/>
+            <w:sz w:val="24"/>
+            <w:szCs w:val="20"/>
+            <w:lang w:eastAsia="de-DE"/>
+          </w:rPr>
+          <w:t>Negri</w:t>
+        </w:r>
+        <w:proofErr w:type="spellEnd"/>
+        <w:r>
+          <w:rPr>
+            <w:rFonts w:ascii="Times New Roman" w:eastAsia="Times New Roman" w:hAnsi="Times New Roman"/>
+            <w:sz w:val="24"/>
+            <w:szCs w:val="20"/>
+            <w:lang w:eastAsia="de-DE"/>
+          </w:rPr>
+          <w:t xml:space="preserve"> and Heyward 2001</w:t>
+        </w:r>
+      </w:hyperlink>
+      <w:r>
+        <w:rPr>
+          <w:rFonts w:ascii="Times New Roman" w:eastAsia="Times New Roman" w:hAnsi="Times New Roman"/>
+          <w:sz w:val="24"/>
+          <w:szCs w:val="20"/>
+          <w:lang w:eastAsia="de-DE"/>
+        </w:rPr>
+        <w:t xml:space="preserve">). Lead, which was also found to significantly reduce larval survivorship, can be found at high levels more broadly in </w:t>
+      </w:r>
+      <w:proofErr w:type="spellStart"/>
+      <w:r>
+        <w:rPr>
+          <w:rFonts w:ascii="Times New Roman" w:eastAsia="Times New Roman" w:hAnsi="Times New Roman"/>
+          <w:sz w:val="24"/>
+          <w:szCs w:val="20"/>
+          <w:lang w:eastAsia="de-DE"/>
+        </w:rPr>
+        <w:t>nearshore</w:t>
+      </w:r>
+      <w:proofErr w:type="spellEnd"/>
+      <w:r>
+        <w:rPr>
+          <w:rFonts w:ascii="Times New Roman" w:eastAsia="Times New Roman" w:hAnsi="Times New Roman"/>
+          <w:sz w:val="24"/>
+          <w:szCs w:val="20"/>
+          <w:lang w:eastAsia="de-DE"/>
+        </w:rPr>
+        <w:t xml:space="preserve"> reef environments as a result of industrial activities (</w:t>
       </w:r>
       <w:hyperlink w:anchor="_ENREF_40" w:tooltip="Li, 2001 #80" w:history="1">
         <w:r>
@@ -7809,6 +8234,7 @@
         <w:t xml:space="preserve">; </w:t>
       </w:r>
       <w:hyperlink w:anchor="_ENREF_47" w:tooltip="Polkowska, 2001 #76" w:history="1">
+        <w:proofErr w:type="spellStart"/>
         <w:r>
           <w:rPr>
             <w:rFonts w:ascii="Times New Roman" w:eastAsia="Times New Roman" w:hAnsi="Times New Roman"/>
@@ -7816,7 +8242,17 @@
             <w:szCs w:val="20"/>
             <w:lang w:eastAsia="de-DE"/>
           </w:rPr>
-          <w:t>Polkowska et al. 2001</w:t>
+          <w:t>Polkowska</w:t>
+        </w:r>
+        <w:proofErr w:type="spellEnd"/>
+        <w:r>
+          <w:rPr>
+            <w:rFonts w:ascii="Times New Roman" w:eastAsia="Times New Roman" w:hAnsi="Times New Roman"/>
+            <w:sz w:val="24"/>
+            <w:szCs w:val="20"/>
+            <w:lang w:eastAsia="de-DE"/>
+          </w:rPr>
+          <w:t xml:space="preserve"> et al. 2001</w:t>
         </w:r>
       </w:hyperlink>
       <w:r>
@@ -7965,7 +8401,27 @@
           <w:szCs w:val="20"/>
           <w:lang w:eastAsia="de-DE"/>
         </w:rPr>
-        <w:t xml:space="preserve">. Natural and anthropogenic disturbances ranging from storms to seafloor dredging increase the amount of suspended sediment within marine environments, especially in shallower or nearshore habitats </w:t>
+        <w:t xml:space="preserve">. Natural and anthropogenic disturbances ranging from storms to seafloor dredging increase the amount of suspended sediment within marine environments, especially in shallower or </w:t>
+      </w:r>
+      <w:proofErr w:type="spellStart"/>
+      <w:r>
+        <w:rPr>
+          <w:rFonts w:ascii="Times New Roman" w:eastAsia="Times New Roman" w:hAnsi="Times New Roman"/>
+          <w:sz w:val="24"/>
+          <w:szCs w:val="20"/>
+          <w:lang w:eastAsia="de-DE"/>
+        </w:rPr>
+        <w:t>nearshore</w:t>
+      </w:r>
+      <w:proofErr w:type="spellEnd"/>
+      <w:r>
+        <w:rPr>
+          <w:rFonts w:ascii="Times New Roman" w:eastAsia="Times New Roman" w:hAnsi="Times New Roman"/>
+          <w:sz w:val="24"/>
+          <w:szCs w:val="20"/>
+          <w:lang w:eastAsia="de-DE"/>
+        </w:rPr>
+        <w:t xml:space="preserve"> habitats </w:t>
       </w:r>
       <w:r>
         <w:rPr>
@@ -11248,7 +11704,7 @@
 </file>
 
 <file path=word/endnotes.xml><?xml version="1.0" encoding="utf-8"?>
-<w:endnotes xmlns:wpc="http://schemas.microsoft.com/office/word/2010/wordprocessingCanvas" xmlns:mc="http://schemas.openxmlformats.org/markup-compatibility/2006" xmlns:o="urn:schemas-microsoft-com:office:office" xmlns:r="http://schemas.openxmlformats.org/officeDocument/2006/relationships" xmlns:m="http://schemas.openxmlformats.org/officeDocument/2006/math" xmlns:v="urn:schemas-microsoft-com:vml" xmlns:wp14="http://schemas.microsoft.com/office/word/2010/wordprocessingDrawing" xmlns:wp="http://schemas.openxmlformats.org/drawingml/2006/wordprocessingDrawing" xmlns:w10="urn:schemas-microsoft-com:office:word" xmlns:w="http://schemas.openxmlformats.org/wordprocessingml/2006/main" xmlns:w14="http://schemas.microsoft.com/office/word/2010/wordml" xmlns:w15="http://schemas.microsoft.com/office/word/2012/wordml" xmlns:wpg="http://schemas.microsoft.com/office/word/2010/wordprocessingGroup" xmlns:wpi="http://schemas.microsoft.com/office/word/2010/wordprocessingInk" xmlns:wne="http://schemas.microsoft.com/office/word/2006/wordml" xmlns:wps="http://schemas.microsoft.com/office/word/2010/wordprocessingShape" mc:Ignorable="w14 w15 wp14">
+<w:endnotes xmlns:wpc="http://schemas.microsoft.com/office/word/2010/wordprocessingCanvas" xmlns:mo="http://schemas.microsoft.com/office/mac/office/2008/main" xmlns:mc="http://schemas.openxmlformats.org/markup-compatibility/2006" xmlns:mv="urn:schemas-microsoft-com:mac:vml" xmlns:o="urn:schemas-microsoft-com:office:office" xmlns:r="http://schemas.openxmlformats.org/officeDocument/2006/relationships" xmlns:m="http://schemas.openxmlformats.org/officeDocument/2006/math" xmlns:v="urn:schemas-microsoft-com:vml" xmlns:wp14="http://schemas.microsoft.com/office/word/2010/wordprocessingDrawing" xmlns:wp="http://schemas.openxmlformats.org/drawingml/2006/wordprocessingDrawing" xmlns:w10="urn:schemas-microsoft-com:office:word" xmlns:w="http://schemas.openxmlformats.org/wordprocessingml/2006/main" xmlns:w14="http://schemas.microsoft.com/office/word/2010/wordml" xmlns:w15="http://schemas.microsoft.com/office/word/2012/wordml" xmlns:wpg="http://schemas.microsoft.com/office/word/2010/wordprocessingGroup" xmlns:wpi="http://schemas.microsoft.com/office/word/2010/wordprocessingInk" xmlns:wne="http://schemas.microsoft.com/office/word/2006/wordml" xmlns:wps="http://schemas.microsoft.com/office/word/2010/wordprocessingShape" mc:Ignorable="w14 w15 wp14">
   <w:endnote w:type="separator" w:id="-1">
     <w:p>
       <w:r>
@@ -11267,7 +11723,7 @@
 </file>
 
 <file path=word/footer1.xml><?xml version="1.0" encoding="utf-8"?>
-<w:ftr xmlns:wpc="http://schemas.microsoft.com/office/word/2010/wordprocessingCanvas" xmlns:mc="http://schemas.openxmlformats.org/markup-compatibility/2006" xmlns:o="urn:schemas-microsoft-com:office:office" xmlns:r="http://schemas.openxmlformats.org/officeDocument/2006/relationships" xmlns:m="http://schemas.openxmlformats.org/officeDocument/2006/math" xmlns:v="urn:schemas-microsoft-com:vml" xmlns:wp14="http://schemas.microsoft.com/office/word/2010/wordprocessingDrawing" xmlns:wp="http://schemas.openxmlformats.org/drawingml/2006/wordprocessingDrawing" xmlns:w10="urn:schemas-microsoft-com:office:word" xmlns:w="http://schemas.openxmlformats.org/wordprocessingml/2006/main" xmlns:w14="http://schemas.microsoft.com/office/word/2010/wordml" xmlns:w15="http://schemas.microsoft.com/office/word/2012/wordml" xmlns:wpg="http://schemas.microsoft.com/office/word/2010/wordprocessingGroup" xmlns:wpi="http://schemas.microsoft.com/office/word/2010/wordprocessingInk" xmlns:wne="http://schemas.microsoft.com/office/word/2006/wordml" xmlns:wps="http://schemas.microsoft.com/office/word/2010/wordprocessingShape" mc:Ignorable="w14 w15 wp14">
+<w:ftr xmlns:wpc="http://schemas.microsoft.com/office/word/2010/wordprocessingCanvas" xmlns:mo="http://schemas.microsoft.com/office/mac/office/2008/main" xmlns:mc="http://schemas.openxmlformats.org/markup-compatibility/2006" xmlns:mv="urn:schemas-microsoft-com:mac:vml" xmlns:o="urn:schemas-microsoft-com:office:office" xmlns:r="http://schemas.openxmlformats.org/officeDocument/2006/relationships" xmlns:m="http://schemas.openxmlformats.org/officeDocument/2006/math" xmlns:v="urn:schemas-microsoft-com:vml" xmlns:wp14="http://schemas.microsoft.com/office/word/2010/wordprocessingDrawing" xmlns:wp="http://schemas.openxmlformats.org/drawingml/2006/wordprocessingDrawing" xmlns:w10="urn:schemas-microsoft-com:office:word" xmlns:w="http://schemas.openxmlformats.org/wordprocessingml/2006/main" xmlns:w14="http://schemas.microsoft.com/office/word/2010/wordml" xmlns:w15="http://schemas.microsoft.com/office/word/2012/wordml" xmlns:wpg="http://schemas.microsoft.com/office/word/2010/wordprocessingGroup" xmlns:wpi="http://schemas.microsoft.com/office/word/2010/wordprocessingInk" xmlns:wne="http://schemas.microsoft.com/office/word/2006/wordml" xmlns:wps="http://schemas.microsoft.com/office/word/2010/wordprocessingShape" mc:Ignorable="w14 w15 wp14">
   <w:sdt>
     <w:sdtPr>
       <w:id w:val="58366755"/>
@@ -11300,7 +11756,7 @@
           <w:rPr>
             <w:noProof/>
           </w:rPr>
-          <w:t>17</w:t>
+          <w:t>8</w:t>
         </w:r>
         <w:r>
           <w:rPr>
@@ -11321,7 +11777,7 @@
 </file>
 
 <file path=word/footer2.xml><?xml version="1.0" encoding="utf-8"?>
-<w:ftr xmlns:wpc="http://schemas.microsoft.com/office/word/2010/wordprocessingCanvas" xmlns:mc="http://schemas.openxmlformats.org/markup-compatibility/2006" xmlns:o="urn:schemas-microsoft-com:office:office" xmlns:r="http://schemas.openxmlformats.org/officeDocument/2006/relationships" xmlns:m="http://schemas.openxmlformats.org/officeDocument/2006/math" xmlns:v="urn:schemas-microsoft-com:vml" xmlns:wp14="http://schemas.microsoft.com/office/word/2010/wordprocessingDrawing" xmlns:wp="http://schemas.openxmlformats.org/drawingml/2006/wordprocessingDrawing" xmlns:w10="urn:schemas-microsoft-com:office:word" xmlns:w="http://schemas.openxmlformats.org/wordprocessingml/2006/main" xmlns:w14="http://schemas.microsoft.com/office/word/2010/wordml" xmlns:w15="http://schemas.microsoft.com/office/word/2012/wordml" xmlns:wpg="http://schemas.microsoft.com/office/word/2010/wordprocessingGroup" xmlns:wpi="http://schemas.microsoft.com/office/word/2010/wordprocessingInk" xmlns:wne="http://schemas.microsoft.com/office/word/2006/wordml" xmlns:wps="http://schemas.microsoft.com/office/word/2010/wordprocessingShape" mc:Ignorable="w14 w15 wp14">
+<w:ftr xmlns:wpc="http://schemas.microsoft.com/office/word/2010/wordprocessingCanvas" xmlns:mo="http://schemas.microsoft.com/office/mac/office/2008/main" xmlns:mc="http://schemas.openxmlformats.org/markup-compatibility/2006" xmlns:mv="urn:schemas-microsoft-com:mac:vml" xmlns:o="urn:schemas-microsoft-com:office:office" xmlns:r="http://schemas.openxmlformats.org/officeDocument/2006/relationships" xmlns:m="http://schemas.openxmlformats.org/officeDocument/2006/math" xmlns:v="urn:schemas-microsoft-com:vml" xmlns:wp14="http://schemas.microsoft.com/office/word/2010/wordprocessingDrawing" xmlns:wp="http://schemas.openxmlformats.org/drawingml/2006/wordprocessingDrawing" xmlns:w10="urn:schemas-microsoft-com:office:word" xmlns:w="http://schemas.openxmlformats.org/wordprocessingml/2006/main" xmlns:w14="http://schemas.microsoft.com/office/word/2010/wordml" xmlns:w15="http://schemas.microsoft.com/office/word/2012/wordml" xmlns:wpg="http://schemas.microsoft.com/office/word/2010/wordprocessingGroup" xmlns:wpi="http://schemas.microsoft.com/office/word/2010/wordprocessingInk" xmlns:wne="http://schemas.microsoft.com/office/word/2006/wordml" xmlns:wps="http://schemas.microsoft.com/office/word/2010/wordprocessingShape" mc:Ignorable="w14 w15 wp14">
   <w:p>
     <w:pPr>
       <w:pStyle w:val="Footer"/>
@@ -11337,7 +11793,7 @@
 </file>
 
 <file path=word/footnotes.xml><?xml version="1.0" encoding="utf-8"?>
-<w:footnotes xmlns:wpc="http://schemas.microsoft.com/office/word/2010/wordprocessingCanvas" xmlns:mc="http://schemas.openxmlformats.org/markup-compatibility/2006" xmlns:o="urn:schemas-microsoft-com:office:office" xmlns:r="http://schemas.openxmlformats.org/officeDocument/2006/relationships" xmlns:m="http://schemas.openxmlformats.org/officeDocument/2006/math" xmlns:v="urn:schemas-microsoft-com:vml" xmlns:wp14="http://schemas.microsoft.com/office/word/2010/wordprocessingDrawing" xmlns:wp="http://schemas.openxmlformats.org/drawingml/2006/wordprocessingDrawing" xmlns:w10="urn:schemas-microsoft-com:office:word" xmlns:w="http://schemas.openxmlformats.org/wordprocessingml/2006/main" xmlns:w14="http://schemas.microsoft.com/office/word/2010/wordml" xmlns:w15="http://schemas.microsoft.com/office/word/2012/wordml" xmlns:wpg="http://schemas.microsoft.com/office/word/2010/wordprocessingGroup" xmlns:wpi="http://schemas.microsoft.com/office/word/2010/wordprocessingInk" xmlns:wne="http://schemas.microsoft.com/office/word/2006/wordml" xmlns:wps="http://schemas.microsoft.com/office/word/2010/wordprocessingShape" mc:Ignorable="w14 w15 wp14">
+<w:footnotes xmlns:wpc="http://schemas.microsoft.com/office/word/2010/wordprocessingCanvas" xmlns:mo="http://schemas.microsoft.com/office/mac/office/2008/main" xmlns:mc="http://schemas.openxmlformats.org/markup-compatibility/2006" xmlns:mv="urn:schemas-microsoft-com:mac:vml" xmlns:o="urn:schemas-microsoft-com:office:office" xmlns:r="http://schemas.openxmlformats.org/officeDocument/2006/relationships" xmlns:m="http://schemas.openxmlformats.org/officeDocument/2006/math" xmlns:v="urn:schemas-microsoft-com:vml" xmlns:wp14="http://schemas.microsoft.com/office/word/2010/wordprocessingDrawing" xmlns:wp="http://schemas.openxmlformats.org/drawingml/2006/wordprocessingDrawing" xmlns:w10="urn:schemas-microsoft-com:office:word" xmlns:w="http://schemas.openxmlformats.org/wordprocessingml/2006/main" xmlns:w14="http://schemas.microsoft.com/office/word/2010/wordml" xmlns:w15="http://schemas.microsoft.com/office/word/2012/wordml" xmlns:wpg="http://schemas.microsoft.com/office/word/2010/wordprocessingGroup" xmlns:wpi="http://schemas.microsoft.com/office/word/2010/wordprocessingInk" xmlns:wne="http://schemas.microsoft.com/office/word/2006/wordml" xmlns:wps="http://schemas.microsoft.com/office/word/2010/wordprocessingShape" mc:Ignorable="w14 w15 wp14">
   <w:footnote w:type="separator" w:id="-1">
     <w:p>
       <w:r>
@@ -11356,8 +11812,8 @@
 </file>
 
 <file path=word/numbering.xml><?xml version="1.0" encoding="utf-8"?>
-<w:numbering xmlns:wpc="http://schemas.microsoft.com/office/word/2010/wordprocessingCanvas" xmlns:mc="http://schemas.openxmlformats.org/markup-compatibility/2006" xmlns:o="urn:schemas-microsoft-com:office:office" xmlns:r="http://schemas.openxmlformats.org/officeDocument/2006/relationships" xmlns:m="http://schemas.openxmlformats.org/officeDocument/2006/math" xmlns:v="urn:schemas-microsoft-com:vml" xmlns:wp14="http://schemas.microsoft.com/office/word/2010/wordprocessingDrawing" xmlns:wp="http://schemas.openxmlformats.org/drawingml/2006/wordprocessingDrawing" xmlns:w10="urn:schemas-microsoft-com:office:word" xmlns:w="http://schemas.openxmlformats.org/wordprocessingml/2006/main" xmlns:w14="http://schemas.microsoft.com/office/word/2010/wordml" xmlns:w15="http://schemas.microsoft.com/office/word/2012/wordml" xmlns:wpg="http://schemas.microsoft.com/office/word/2010/wordprocessingGroup" xmlns:wpi="http://schemas.microsoft.com/office/word/2010/wordprocessingInk" xmlns:wne="http://schemas.microsoft.com/office/word/2006/wordml" xmlns:wps="http://schemas.microsoft.com/office/word/2010/wordprocessingShape" mc:Ignorable="w14 w15 wp14">
-  <w:abstractNum w:abstractNumId="0" w15:restartNumberingAfterBreak="0">
+<w:numbering xmlns:wpc="http://schemas.microsoft.com/office/word/2010/wordprocessingCanvas" xmlns:mo="http://schemas.microsoft.com/office/mac/office/2008/main" xmlns:mc="http://schemas.openxmlformats.org/markup-compatibility/2006" xmlns:mv="urn:schemas-microsoft-com:mac:vml" xmlns:o="urn:schemas-microsoft-com:office:office" xmlns:r="http://schemas.openxmlformats.org/officeDocument/2006/relationships" xmlns:m="http://schemas.openxmlformats.org/officeDocument/2006/math" xmlns:v="urn:schemas-microsoft-com:vml" xmlns:wp14="http://schemas.microsoft.com/office/word/2010/wordprocessingDrawing" xmlns:wp="http://schemas.openxmlformats.org/drawingml/2006/wordprocessingDrawing" xmlns:w10="urn:schemas-microsoft-com:office:word" xmlns:w="http://schemas.openxmlformats.org/wordprocessingml/2006/main" xmlns:w14="http://schemas.microsoft.com/office/word/2010/wordml" xmlns:w15="http://schemas.microsoft.com/office/word/2012/wordml" xmlns:wpg="http://schemas.microsoft.com/office/word/2010/wordprocessingGroup" xmlns:wpi="http://schemas.microsoft.com/office/word/2010/wordprocessingInk" xmlns:wne="http://schemas.microsoft.com/office/word/2006/wordml" xmlns:wps="http://schemas.microsoft.com/office/word/2010/wordprocessingShape" mc:Ignorable="w14 w15 wp14">
+  <w:abstractNum w:abstractNumId="0">
     <w:nsid w:val="102E7303"/>
     <w:multiLevelType w:val="hybridMultilevel"/>
     <w:tmpl w:val="7FCAF62E"/>
@@ -11470,7 +11926,7 @@
       </w:rPr>
     </w:lvl>
   </w:abstractNum>
-  <w:abstractNum w:abstractNumId="1" w15:restartNumberingAfterBreak="0">
+  <w:abstractNum w:abstractNumId="1">
     <w:nsid w:val="1AD87B09"/>
     <w:multiLevelType w:val="hybridMultilevel"/>
     <w:tmpl w:val="FF3A1A24"/>
@@ -11559,7 +12015,7 @@
       </w:pPr>
     </w:lvl>
   </w:abstractNum>
-  <w:abstractNum w:abstractNumId="2" w15:restartNumberingAfterBreak="0">
+  <w:abstractNum w:abstractNumId="2">
     <w:nsid w:val="29AE2AB3"/>
     <w:multiLevelType w:val="hybridMultilevel"/>
     <w:tmpl w:val="6F0EE492"/>
@@ -11648,7 +12104,7 @@
       </w:pPr>
     </w:lvl>
   </w:abstractNum>
-  <w:abstractNum w:abstractNumId="3" w15:restartNumberingAfterBreak="0">
+  <w:abstractNum w:abstractNumId="3">
     <w:nsid w:val="35CB648F"/>
     <w:multiLevelType w:val="hybridMultilevel"/>
     <w:tmpl w:val="AA10B138"/>
@@ -11737,7 +12193,7 @@
       </w:pPr>
     </w:lvl>
   </w:abstractNum>
-  <w:abstractNum w:abstractNumId="4" w15:restartNumberingAfterBreak="0">
+  <w:abstractNum w:abstractNumId="4">
     <w:nsid w:val="66C61293"/>
     <w:multiLevelType w:val="hybridMultilevel"/>
     <w:tmpl w:val="99725834"/>
@@ -11855,7 +12311,7 @@
     </w:rPrDefault>
     <w:pPrDefault/>
   </w:docDefaults>
-  <w:latentStyles w:defLockedState="0" w:defUIPriority="0" w:defSemiHidden="0" w:defUnhideWhenUsed="0" w:defQFormat="0" w:count="371">
+  <w:latentStyles w:defLockedState="0" w:defUIPriority="0" w:defSemiHidden="0" w:defUnhideWhenUsed="0" w:defQFormat="0" w:count="380">
     <w:lsdException w:name="Normal" w:qFormat="1"/>
     <w:lsdException w:name="heading 1" w:qFormat="1"/>
     <w:lsdException w:name="heading 2" w:semiHidden="1" w:uiPriority="9" w:unhideWhenUsed="1" w:qFormat="1"/>
@@ -12628,6 +13084,7 @@
       <w:lang w:eastAsia="en-US"/>
     </w:rPr>
     <w:tblPr>
+      <w:tblInd w:w="0" w:type="dxa"/>
       <w:tblBorders>
         <w:top w:val="single" w:sz="4" w:space="0" w:color="auto"/>
         <w:left w:val="single" w:sz="4" w:space="0" w:color="auto"/>
@@ -12636,6 +13093,12 @@
         <w:insideH w:val="single" w:sz="4" w:space="0" w:color="auto"/>
         <w:insideV w:val="single" w:sz="4" w:space="0" w:color="auto"/>
       </w:tblBorders>
+      <w:tblCellMar>
+        <w:top w:w="0" w:type="dxa"/>
+        <w:left w:w="108" w:type="dxa"/>
+        <w:bottom w:w="0" w:type="dxa"/>
+        <w:right w:w="108" w:type="dxa"/>
+      </w:tblCellMar>
     </w:tblPr>
   </w:style>
   <w:style w:type="paragraph" w:styleId="Caption">
@@ -13163,7 +13626,7 @@
 </file>
 
 <file path=customXml/itemProps1.xml><?xml version="1.0" encoding="utf-8"?>
-<ds:datastoreItem xmlns:ds="http://schemas.openxmlformats.org/officeDocument/2006/customXml" ds:itemID="{C23FC230-EC6F-479B-AD47-BFC081C176F2}">
+<ds:datastoreItem xmlns:ds="http://schemas.openxmlformats.org/officeDocument/2006/customXml" ds:itemID="{34AB5208-CD14-4F49-B677-2B4940FC67F1}">
   <ds:schemaRefs>
     <ds:schemaRef ds:uri="http://schemas.openxmlformats.org/officeDocument/2006/bibliography"/>
   </ds:schemaRefs>

</xml_diff>

<commit_message>
Working on the minor changes to manuscript
</commit_message>
<xml_diff>
--- a/manuscipt/Environmental factors limiting fertilisation and larval success in corals - Final Manuscript.docx
+++ b/manuscipt/Environmental factors limiting fertilisation and larval success in corals - Final Manuscript.docx
@@ -1,6 +1,6 @@
 
 <file path=word/document.xml><?xml version="1.0" encoding="utf-8"?>
-<w:document xmlns:wpc="http://schemas.microsoft.com/office/word/2010/wordprocessingCanvas" xmlns:mo="http://schemas.microsoft.com/office/mac/office/2008/main" xmlns:mc="http://schemas.openxmlformats.org/markup-compatibility/2006" xmlns:mv="urn:schemas-microsoft-com:mac:vml" xmlns:o="urn:schemas-microsoft-com:office:office" xmlns:r="http://schemas.openxmlformats.org/officeDocument/2006/relationships" xmlns:m="http://schemas.openxmlformats.org/officeDocument/2006/math" xmlns:v="urn:schemas-microsoft-com:vml" xmlns:wp14="http://schemas.microsoft.com/office/word/2010/wordprocessingDrawing" xmlns:wp="http://schemas.openxmlformats.org/drawingml/2006/wordprocessingDrawing" xmlns:w10="urn:schemas-microsoft-com:office:word" xmlns:w="http://schemas.openxmlformats.org/wordprocessingml/2006/main" xmlns:w14="http://schemas.microsoft.com/office/word/2010/wordml" xmlns:w15="http://schemas.microsoft.com/office/word/2012/wordml" xmlns:wpg="http://schemas.microsoft.com/office/word/2010/wordprocessingGroup" xmlns:wpi="http://schemas.microsoft.com/office/word/2010/wordprocessingInk" xmlns:wne="http://schemas.microsoft.com/office/word/2006/wordml" xmlns:wps="http://schemas.microsoft.com/office/word/2010/wordprocessingShape" mc:Ignorable="w14 w15 wp14">
+<w:document xmlns:wpc="http://schemas.microsoft.com/office/word/2010/wordprocessingCanvas" xmlns:mc="http://schemas.openxmlformats.org/markup-compatibility/2006" xmlns:o="urn:schemas-microsoft-com:office:office" xmlns:r="http://schemas.openxmlformats.org/officeDocument/2006/relationships" xmlns:m="http://schemas.openxmlformats.org/officeDocument/2006/math" xmlns:v="urn:schemas-microsoft-com:vml" xmlns:wp14="http://schemas.microsoft.com/office/word/2010/wordprocessingDrawing" xmlns:wp="http://schemas.openxmlformats.org/drawingml/2006/wordprocessingDrawing" xmlns:w10="urn:schemas-microsoft-com:office:word" xmlns:w="http://schemas.openxmlformats.org/wordprocessingml/2006/main" xmlns:w14="http://schemas.microsoft.com/office/word/2010/wordml" xmlns:w15="http://schemas.microsoft.com/office/word/2012/wordml" xmlns:wpg="http://schemas.microsoft.com/office/word/2010/wordprocessingGroup" xmlns:wpi="http://schemas.microsoft.com/office/word/2010/wordprocessingInk" xmlns:wne="http://schemas.microsoft.com/office/word/2006/wordml" xmlns:wps="http://schemas.microsoft.com/office/word/2010/wordprocessingShape" mc:Ignorable="w14 w15 wp14">
   <w:body>
     <w:sdt>
       <w:sdtPr>
@@ -323,19 +323,11 @@
             </w:rPr>
             <w:t xml:space="preserve">L. </w:t>
           </w:r>
-          <w:proofErr w:type="spellStart"/>
           <w:r>
             <w:rPr>
               <w:lang w:val="en-AU"/>
             </w:rPr>
-            <w:t>Mizerek</w:t>
-          </w:r>
-          <w:proofErr w:type="spellEnd"/>
-          <w:r>
-            <w:rPr>
-              <w:lang w:val="en-AU"/>
-            </w:rPr>
-            <w:t xml:space="preserve"> </w:t>
+            <w:t xml:space="preserve">Mizerek </w:t>
           </w:r>
         </w:p>
         <w:p>
@@ -1360,20 +1352,35 @@
           <w:t>Tilman and Lehman 2001</w:t>
         </w:r>
       </w:hyperlink>
+      <w:proofErr w:type="gramStart"/>
       <w:r>
         <w:rPr>
           <w:lang w:val="en-AU"/>
         </w:rPr>
         <w:t xml:space="preserve">; </w:t>
       </w:r>
-      <w:hyperlink w:anchor="_ENREF_30" w:tooltip="Harley, 2006 #41" w:history="1">
-        <w:r>
-          <w:rPr>
-            <w:lang w:val="en-AU"/>
-          </w:rPr>
-          <w:t>Harley et al. 2006</w:t>
-        </w:r>
-      </w:hyperlink>
+      <w:proofErr w:type="gramEnd"/>
+      <w:r>
+        <w:fldChar w:fldCharType="begin"/>
+      </w:r>
+      <w:r>
+        <w:instrText xml:space="preserve"> HYPERLINK \l "_ENREF_30" \o "Harley, 2006 #41" </w:instrText>
+      </w:r>
+      <w:r>
+        <w:fldChar w:fldCharType="separate"/>
+      </w:r>
+      <w:r>
+        <w:rPr>
+          <w:lang w:val="en-AU"/>
+        </w:rPr>
+        <w:t>Harley et al. 2006</w:t>
+      </w:r>
+      <w:r>
+        <w:rPr>
+          <w:lang w:val="en-AU"/>
+        </w:rPr>
+        <w:fldChar w:fldCharType="end"/>
+      </w:r>
       <w:r>
         <w:rPr>
           <w:lang w:val="en-AU"/>
@@ -2289,7 +2296,15 @@
         <w:rPr>
           <w:lang w:val="en-AU"/>
         </w:rPr>
-        <w:t xml:space="preserve"> form </w:t>
+        <w:t xml:space="preserve"> form</w:t>
+      </w:r>
+      <w:bookmarkStart w:id="0" w:name="_GoBack"/>
+      <w:bookmarkEnd w:id="0"/>
+      <w:r>
+        <w:rPr>
+          <w:lang w:val="en-AU"/>
+        </w:rPr>
+        <w:t xml:space="preserve"> </w:t>
       </w:r>
       <w:r>
         <w:rPr>
@@ -3134,22 +3149,35 @@
         </w:rPr>
         <w:t>(</w:t>
       </w:r>
-      <w:hyperlink w:anchor="_ENREF_39" w:tooltip="Howarth, 2006 #45" w:history="1">
-        <w:proofErr w:type="spellStart"/>
-        <w:r>
-          <w:rPr>
-            <w:lang w:val="en-AU"/>
-          </w:rPr>
-          <w:t>Howarth</w:t>
-        </w:r>
-        <w:proofErr w:type="spellEnd"/>
-        <w:r>
-          <w:rPr>
-            <w:lang w:val="en-AU"/>
-          </w:rPr>
-          <w:t xml:space="preserve"> and Marino 2006</w:t>
-        </w:r>
-      </w:hyperlink>
+      <w:proofErr w:type="spellStart"/>
+      <w:r>
+        <w:fldChar w:fldCharType="begin"/>
+      </w:r>
+      <w:r>
+        <w:instrText xml:space="preserve"> HYPERLINK \l "_ENREF_39" \o "Howarth, 2006 #45" </w:instrText>
+      </w:r>
+      <w:r>
+        <w:fldChar w:fldCharType="separate"/>
+      </w:r>
+      <w:r>
+        <w:rPr>
+          <w:lang w:val="en-AU"/>
+        </w:rPr>
+        <w:t>Howarth</w:t>
+      </w:r>
+      <w:proofErr w:type="spellEnd"/>
+      <w:r>
+        <w:rPr>
+          <w:lang w:val="en-AU"/>
+        </w:rPr>
+        <w:t xml:space="preserve"> and Marino 2006</w:t>
+      </w:r>
+      <w:r>
+        <w:rPr>
+          <w:lang w:val="en-AU"/>
+        </w:rPr>
+        <w:fldChar w:fldCharType="end"/>
+      </w:r>
       <w:r>
         <w:rPr>
           <w:lang w:val="en-AU"/>
@@ -3594,22 +3622,35 @@
         </w:rPr>
         <w:t>s (</w:t>
       </w:r>
-      <w:hyperlink w:anchor="_ENREF_25" w:tooltip="Gopalakrishnan, 2008 #36" w:history="1">
-        <w:proofErr w:type="spellStart"/>
-        <w:r>
-          <w:rPr>
-            <w:lang w:val="en-AU"/>
-          </w:rPr>
-          <w:t>Gopalakrishnan</w:t>
-        </w:r>
-        <w:proofErr w:type="spellEnd"/>
-        <w:r>
-          <w:rPr>
-            <w:lang w:val="en-AU"/>
-          </w:rPr>
-          <w:t xml:space="preserve"> et al. 2008</w:t>
-        </w:r>
-      </w:hyperlink>
+      <w:proofErr w:type="spellStart"/>
+      <w:r>
+        <w:fldChar w:fldCharType="begin"/>
+      </w:r>
+      <w:r>
+        <w:instrText xml:space="preserve"> HYPERLINK \l "_ENREF_25" \o "Gopalakrishnan, 2008 #36" </w:instrText>
+      </w:r>
+      <w:r>
+        <w:fldChar w:fldCharType="separate"/>
+      </w:r>
+      <w:r>
+        <w:rPr>
+          <w:lang w:val="en-AU"/>
+        </w:rPr>
+        <w:t>Gopalakrishnan</w:t>
+      </w:r>
+      <w:proofErr w:type="spellEnd"/>
+      <w:r>
+        <w:rPr>
+          <w:lang w:val="en-AU"/>
+        </w:rPr>
+        <w:t xml:space="preserve"> et al. 2008</w:t>
+      </w:r>
+      <w:r>
+        <w:rPr>
+          <w:lang w:val="en-AU"/>
+        </w:rPr>
+        <w:fldChar w:fldCharType="end"/>
+      </w:r>
       <w:r>
         <w:rPr>
           <w:lang w:val="en-AU"/>
@@ -3628,22 +3669,35 @@
         </w:rPr>
         <w:t>s (</w:t>
       </w:r>
-      <w:hyperlink w:anchor="_ENREF_33" w:tooltip="Heslinga, 1976 #44" w:history="1">
-        <w:proofErr w:type="spellStart"/>
-        <w:r>
-          <w:rPr>
-            <w:lang w:val="en-AU"/>
-          </w:rPr>
-          <w:t>Heslinga</w:t>
-        </w:r>
-        <w:proofErr w:type="spellEnd"/>
-        <w:r>
-          <w:rPr>
-            <w:lang w:val="en-AU"/>
-          </w:rPr>
-          <w:t xml:space="preserve"> 1976</w:t>
-        </w:r>
-      </w:hyperlink>
+      <w:proofErr w:type="spellStart"/>
+      <w:r>
+        <w:fldChar w:fldCharType="begin"/>
+      </w:r>
+      <w:r>
+        <w:instrText xml:space="preserve"> HYPERLINK \l "_ENREF_33" \o "Heslinga, 1976 #44" </w:instrText>
+      </w:r>
+      <w:r>
+        <w:fldChar w:fldCharType="separate"/>
+      </w:r>
+      <w:r>
+        <w:rPr>
+          <w:lang w:val="en-AU"/>
+        </w:rPr>
+        <w:t>Heslinga</w:t>
+      </w:r>
+      <w:proofErr w:type="spellEnd"/>
+      <w:r>
+        <w:rPr>
+          <w:lang w:val="en-AU"/>
+        </w:rPr>
+        <w:t xml:space="preserve"> 1976</w:t>
+      </w:r>
+      <w:r>
+        <w:rPr>
+          <w:lang w:val="en-AU"/>
+        </w:rPr>
+        <w:fldChar w:fldCharType="end"/>
+      </w:r>
       <w:r>
         <w:rPr>
           <w:lang w:val="en-AU"/>
@@ -3943,12 +3997,14 @@
           <w:t>Reichelt-Brushett and Harrison 2005</w:t>
         </w:r>
       </w:hyperlink>
+      <w:proofErr w:type="gramStart"/>
       <w:r>
         <w:rPr>
           <w:lang w:val="en-AU"/>
         </w:rPr>
         <w:t xml:space="preserve">; </w:t>
       </w:r>
+      <w:proofErr w:type="gramEnd"/>
       <w:hyperlink w:anchor="_ENREF_65" w:tooltip="Victor, 2005 #60" w:history="1">
         <w:r>
           <w:rPr>
@@ -4552,87 +4608,243 @@
         <w:rPr>
           <w:lang w:val="en-AU"/>
         </w:rPr>
-        <w:t xml:space="preserve">rate, copper, zinc, cadmium, </w:t>
+        <w:t>rate, copper, zinc, cadmium, tri</w:t>
+      </w:r>
+      <w:r>
+        <w:rPr>
+          <w:lang w:val="en-AU"/>
+        </w:rPr>
+        <w:t xml:space="preserve">butyltin, suspended sediment, salinity, </w:t>
+      </w:r>
+      <w:r>
+        <w:rPr>
+          <w:lang w:val="en-AU"/>
+        </w:rPr>
+        <w:t xml:space="preserve">pH </w:t>
+      </w:r>
+      <w:r>
+        <w:rPr>
+          <w:lang w:val="en-AU"/>
+        </w:rPr>
+        <w:t xml:space="preserve">or temperature had been experimentally manipulated (Table </w:t>
+      </w:r>
+      <w:r>
+        <w:rPr>
+          <w:lang w:val="en-AU"/>
+        </w:rPr>
+        <w:t>1</w:t>
+      </w:r>
+      <w:r>
+        <w:rPr>
+          <w:lang w:val="en-AU"/>
+        </w:rPr>
+        <w:t xml:space="preserve">). </w:t>
+      </w:r>
+      <w:r>
+        <w:rPr>
+          <w:lang w:val="en-AU"/>
+        </w:rPr>
+        <w:t xml:space="preserve">For </w:t>
+      </w:r>
+      <w:r>
+        <w:rPr>
+          <w:lang w:val="en-AU"/>
+        </w:rPr>
+        <w:t>l</w:t>
+      </w:r>
+      <w:r>
+        <w:rPr>
+          <w:lang w:val="en-AU"/>
+        </w:rPr>
+        <w:t xml:space="preserve">arval survivorship, </w:t>
+      </w:r>
+      <w:r>
+        <w:rPr>
+          <w:lang w:val="en-AU"/>
+        </w:rPr>
+        <w:t xml:space="preserve">we selected </w:t>
+      </w:r>
+      <w:r>
+        <w:rPr>
+          <w:lang w:val="en-AU"/>
+        </w:rPr>
+        <w:t>s</w:t>
+      </w:r>
+      <w:r>
+        <w:rPr>
+          <w:lang w:val="en-AU"/>
+        </w:rPr>
+        <w:t>tudies</w:t>
+      </w:r>
+      <w:r>
+        <w:rPr>
+          <w:lang w:val="en-AU"/>
+        </w:rPr>
+        <w:t xml:space="preserve"> </w:t>
+      </w:r>
+      <w:r>
+        <w:rPr>
+          <w:lang w:val="en-AU"/>
+        </w:rPr>
+        <w:t xml:space="preserve">that </w:t>
+      </w:r>
+      <w:r>
+        <w:rPr>
+          <w:lang w:val="en-AU"/>
+        </w:rPr>
+        <w:t>reported the proportion of larvae that survived for 4 to 14 days in seawater</w:t>
+      </w:r>
+      <w:r>
+        <w:rPr>
+          <w:lang w:val="en-AU"/>
+        </w:rPr>
+        <w:t xml:space="preserve">. In these studies, </w:t>
+      </w:r>
+      <w:r>
+        <w:rPr>
+          <w:lang w:val="en-AU"/>
+        </w:rPr>
+        <w:t xml:space="preserve">levels of ammonium, copper, mercury, lead, salinity, </w:t>
+      </w:r>
+      <w:r>
+        <w:rPr>
+          <w:lang w:val="en-AU"/>
+        </w:rPr>
+        <w:t xml:space="preserve">pH </w:t>
+      </w:r>
+      <w:r>
+        <w:rPr>
+          <w:lang w:val="en-AU"/>
+        </w:rPr>
+        <w:t>or temperature had been manipulated</w:t>
+      </w:r>
+      <w:r>
+        <w:rPr>
+          <w:lang w:val="en-AU"/>
+        </w:rPr>
+        <w:t xml:space="preserve"> (Table </w:t>
+      </w:r>
+      <w:r>
+        <w:rPr>
+          <w:lang w:val="en-AU"/>
+        </w:rPr>
+        <w:t>S</w:t>
+      </w:r>
+      <w:r>
+        <w:rPr>
+          <w:lang w:val="en-AU"/>
+        </w:rPr>
+        <w:t>1)</w:t>
+      </w:r>
+      <w:r>
+        <w:rPr>
+          <w:lang w:val="en-AU"/>
+        </w:rPr>
+        <w:t xml:space="preserve">.  </w:t>
+      </w:r>
+      <w:r>
+        <w:rPr>
+          <w:lang w:val="en-AU"/>
+        </w:rPr>
+        <w:t xml:space="preserve">Studies that did not report the number of eggs or larvae used </w:t>
+      </w:r>
+      <w:r>
+        <w:rPr>
+          <w:lang w:val="en-AU"/>
+        </w:rPr>
+        <w:t>to calculate proportions</w:t>
+      </w:r>
+      <w:r>
+        <w:rPr>
+          <w:lang w:val="en-AU"/>
+        </w:rPr>
+        <w:t xml:space="preserve"> were excluded, as they could not be converted </w:t>
+      </w:r>
+      <w:r>
+        <w:rPr>
+          <w:lang w:val="en-AU"/>
+        </w:rPr>
+        <w:t>in</w:t>
+      </w:r>
+      <w:r>
+        <w:rPr>
+          <w:lang w:val="en-AU"/>
+        </w:rPr>
+        <w:t xml:space="preserve">to </w:t>
+      </w:r>
+      <w:r>
+        <w:rPr>
+          <w:lang w:val="en-AU"/>
+        </w:rPr>
+        <w:t>binomial trials</w:t>
+      </w:r>
+      <w:r>
+        <w:rPr>
+          <w:lang w:val="en-AU"/>
+        </w:rPr>
+        <w:t xml:space="preserve">. Studies that reported the effect of factors associated with petroleum pollution were also excluded, because they are not </w:t>
+      </w:r>
+      <w:r>
+        <w:rPr>
+          <w:lang w:val="en-AU"/>
+        </w:rPr>
+        <w:t xml:space="preserve">naturally </w:t>
+      </w:r>
+      <w:r>
+        <w:rPr>
+          <w:lang w:val="en-AU"/>
+        </w:rPr>
+        <w:t>found within the marine environment</w:t>
+      </w:r>
+      <w:r>
+        <w:rPr>
+          <w:lang w:val="en-AU"/>
+        </w:rPr>
+        <w:t xml:space="preserve"> and tended to kill gametes and larvae outright</w:t>
+      </w:r>
+      <w:r>
+        <w:rPr>
+          <w:lang w:val="en-AU"/>
+        </w:rPr>
+        <w:t>.</w:t>
+      </w:r>
+      <w:r>
+        <w:rPr>
+          <w:lang w:val="en-AU"/>
+        </w:rPr>
+        <w:t xml:space="preserve"> </w:t>
+      </w:r>
+      <w:r>
+        <w:rPr>
+          <w:lang w:val="en-AU"/>
+        </w:rPr>
+        <w:t>For salinity</w:t>
+      </w:r>
+      <w:r>
+        <w:rPr>
+          <w:lang w:val="en-AU"/>
+        </w:rPr>
+        <w:t>,</w:t>
+      </w:r>
+      <w:r>
+        <w:rPr>
+          <w:lang w:val="en-AU"/>
+        </w:rPr>
+        <w:t xml:space="preserve"> the practical salinity unit (psu) was used instead of </w:t>
       </w:r>
       <w:proofErr w:type="spellStart"/>
       <w:r>
         <w:rPr>
           <w:lang w:val="en-AU"/>
         </w:rPr>
-        <w:t>tri</w:t>
-      </w:r>
-      <w:r>
-        <w:rPr>
-          <w:lang w:val="en-AU"/>
-        </w:rPr>
-        <w:t>butyltin</w:t>
+        <w:t>ppt</w:t>
       </w:r>
       <w:proofErr w:type="spellEnd"/>
       <w:r>
         <w:rPr>
           <w:lang w:val="en-AU"/>
         </w:rPr>
-        <w:t xml:space="preserve">, suspended sediment, salinity, </w:t>
-      </w:r>
-      <w:r>
-        <w:rPr>
-          <w:lang w:val="en-AU"/>
-        </w:rPr>
-        <w:t xml:space="preserve">pH </w:t>
-      </w:r>
-      <w:r>
-        <w:rPr>
-          <w:lang w:val="en-AU"/>
-        </w:rPr>
-        <w:t xml:space="preserve">or temperature had been experimentally manipulated (Table </w:t>
-      </w:r>
-      <w:r>
-        <w:rPr>
-          <w:lang w:val="en-AU"/>
-        </w:rPr>
-        <w:t>1</w:t>
-      </w:r>
-      <w:r>
-        <w:rPr>
-          <w:lang w:val="en-AU"/>
-        </w:rPr>
-        <w:t xml:space="preserve">). </w:t>
-      </w:r>
-      <w:r>
-        <w:rPr>
-          <w:lang w:val="en-AU"/>
-        </w:rPr>
-        <w:t xml:space="preserve">For </w:t>
-      </w:r>
-      <w:r>
-        <w:rPr>
-          <w:lang w:val="en-AU"/>
-        </w:rPr>
-        <w:t>l</w:t>
-      </w:r>
-      <w:r>
-        <w:rPr>
-          <w:lang w:val="en-AU"/>
-        </w:rPr>
-        <w:t xml:space="preserve">arval survivorship, </w:t>
-      </w:r>
-      <w:r>
-        <w:rPr>
-          <w:lang w:val="en-AU"/>
-        </w:rPr>
-        <w:t xml:space="preserve">we selected </w:t>
-      </w:r>
-      <w:r>
-        <w:rPr>
-          <w:lang w:val="en-AU"/>
-        </w:rPr>
-        <w:t>s</w:t>
-      </w:r>
-      <w:r>
-        <w:rPr>
-          <w:lang w:val="en-AU"/>
-        </w:rPr>
-        <w:t>tudies</w:t>
+        <w:t>,</w:t>
       </w:r>
       <w:r>
         <w:rPr>
@@ -4644,205 +4856,7 @@
         <w:rPr>
           <w:lang w:val="en-AU"/>
         </w:rPr>
-        <w:t xml:space="preserve">that </w:t>
-      </w:r>
-      <w:r>
-        <w:rPr>
-          <w:lang w:val="en-AU"/>
-        </w:rPr>
-        <w:t>reported the proportion of larvae that survived for 4 to 14 days in seawater</w:t>
-      </w:r>
-      <w:r>
-        <w:rPr>
-          <w:lang w:val="en-AU"/>
-        </w:rPr>
-        <w:t xml:space="preserve">. In these studies, </w:t>
-      </w:r>
-      <w:r>
-        <w:rPr>
-          <w:lang w:val="en-AU"/>
-        </w:rPr>
-        <w:t xml:space="preserve">levels of ammonium, copper, mercury, lead, salinity, </w:t>
-      </w:r>
-      <w:r>
-        <w:rPr>
-          <w:lang w:val="en-AU"/>
-        </w:rPr>
-        <w:t xml:space="preserve">pH </w:t>
-      </w:r>
-      <w:r>
-        <w:rPr>
-          <w:lang w:val="en-AU"/>
-        </w:rPr>
-        <w:t>or temperature had been manipulated</w:t>
-      </w:r>
-      <w:r>
-        <w:rPr>
-          <w:lang w:val="en-AU"/>
-        </w:rPr>
-        <w:t xml:space="preserve"> (Table </w:t>
-      </w:r>
-      <w:r>
-        <w:rPr>
-          <w:lang w:val="en-AU"/>
-        </w:rPr>
-        <w:t>S</w:t>
-      </w:r>
-      <w:r>
-        <w:rPr>
-          <w:lang w:val="en-AU"/>
-        </w:rPr>
-        <w:t>1)</w:t>
-      </w:r>
-      <w:r>
-        <w:rPr>
-          <w:lang w:val="en-AU"/>
-        </w:rPr>
-        <w:t xml:space="preserve">.  </w:t>
-      </w:r>
-      <w:r>
-        <w:rPr>
-          <w:lang w:val="en-AU"/>
-        </w:rPr>
-        <w:t xml:space="preserve">Studies that did not report the number of eggs or larvae used </w:t>
-      </w:r>
-      <w:r>
-        <w:rPr>
-          <w:lang w:val="en-AU"/>
-        </w:rPr>
-        <w:t>to calculate proportions</w:t>
-      </w:r>
-      <w:r>
-        <w:rPr>
-          <w:lang w:val="en-AU"/>
-        </w:rPr>
-        <w:t xml:space="preserve"> were excluded, as they could not be converted </w:t>
-      </w:r>
-      <w:r>
-        <w:rPr>
-          <w:lang w:val="en-AU"/>
-        </w:rPr>
-        <w:t>in</w:t>
-      </w:r>
-      <w:r>
-        <w:rPr>
-          <w:lang w:val="en-AU"/>
-        </w:rPr>
-        <w:t xml:space="preserve">to </w:t>
-      </w:r>
-      <w:r>
-        <w:rPr>
-          <w:lang w:val="en-AU"/>
-        </w:rPr>
-        <w:t>binomial trials</w:t>
-      </w:r>
-      <w:r>
-        <w:rPr>
-          <w:lang w:val="en-AU"/>
-        </w:rPr>
-        <w:t xml:space="preserve">. Studies that reported the effect of factors associated with petroleum pollution were also excluded, because they are not </w:t>
-      </w:r>
-      <w:r>
-        <w:rPr>
-          <w:lang w:val="en-AU"/>
-        </w:rPr>
-        <w:t xml:space="preserve">naturally </w:t>
-      </w:r>
-      <w:r>
-        <w:rPr>
-          <w:lang w:val="en-AU"/>
-        </w:rPr>
-        <w:t>found within the marine environment</w:t>
-      </w:r>
-      <w:r>
-        <w:rPr>
-          <w:lang w:val="en-AU"/>
-        </w:rPr>
-        <w:t xml:space="preserve"> and tended to kill gametes and larvae outright</w:t>
-      </w:r>
-      <w:r>
-        <w:rPr>
-          <w:lang w:val="en-AU"/>
-        </w:rPr>
-        <w:t>.</w:t>
-      </w:r>
-      <w:r>
-        <w:rPr>
-          <w:lang w:val="en-AU"/>
-        </w:rPr>
-        <w:t xml:space="preserve"> </w:t>
-      </w:r>
-      <w:r>
-        <w:rPr>
-          <w:lang w:val="en-AU"/>
-        </w:rPr>
-        <w:t>For salinity</w:t>
-      </w:r>
-      <w:r>
-        <w:rPr>
-          <w:lang w:val="en-AU"/>
-        </w:rPr>
-        <w:t>,</w:t>
-      </w:r>
-      <w:r>
-        <w:rPr>
-          <w:lang w:val="en-AU"/>
-        </w:rPr>
-        <w:t xml:space="preserve"> the practical salinity unit (</w:t>
-      </w:r>
-      <w:proofErr w:type="spellStart"/>
-      <w:r>
-        <w:rPr>
-          <w:lang w:val="en-AU"/>
-        </w:rPr>
-        <w:t>psu</w:t>
-      </w:r>
-      <w:proofErr w:type="spellEnd"/>
-      <w:r>
-        <w:rPr>
-          <w:lang w:val="en-AU"/>
-        </w:rPr>
-        <w:t xml:space="preserve">) was used instead of </w:t>
-      </w:r>
-      <w:proofErr w:type="spellStart"/>
-      <w:r>
-        <w:rPr>
-          <w:lang w:val="en-AU"/>
-        </w:rPr>
-        <w:t>ppt</w:t>
-      </w:r>
-      <w:proofErr w:type="spellEnd"/>
-      <w:r>
-        <w:rPr>
-          <w:lang w:val="en-AU"/>
-        </w:rPr>
-        <w:t>,</w:t>
-      </w:r>
-      <w:r>
-        <w:rPr>
-          <w:lang w:val="en-AU"/>
-        </w:rPr>
-        <w:t xml:space="preserve"> </w:t>
-      </w:r>
-      <w:r>
-        <w:rPr>
-          <w:lang w:val="en-AU"/>
-        </w:rPr>
-        <w:t xml:space="preserve">as </w:t>
-      </w:r>
-      <w:proofErr w:type="spellStart"/>
-      <w:r>
-        <w:rPr>
-          <w:lang w:val="en-AU"/>
-        </w:rPr>
-        <w:t>psu</w:t>
-      </w:r>
-      <w:proofErr w:type="spellEnd"/>
-      <w:r>
-        <w:rPr>
-          <w:lang w:val="en-AU"/>
-        </w:rPr>
-        <w:t xml:space="preserve"> is the most modern usage</w:t>
+        <w:t>as psu is the most modern usage</w:t>
       </w:r>
       <w:r>
         <w:rPr>
@@ -5101,21 +5115,7 @@
         <w:rPr>
           <w:lang w:val="en-AU"/>
         </w:rPr>
-        <w:t xml:space="preserve"> peak probability (e.g., the salinity-success relationship for fertilisation peaked at approximately 34 </w:t>
-      </w:r>
-      <w:proofErr w:type="spellStart"/>
-      <w:r>
-        <w:rPr>
-          <w:lang w:val="en-AU"/>
-        </w:rPr>
-        <w:t>psu</w:t>
-      </w:r>
-      <w:proofErr w:type="spellEnd"/>
-      <w:r>
-        <w:rPr>
-          <w:lang w:val="en-AU"/>
-        </w:rPr>
-        <w:t>). Because</w:t>
+        <w:t xml:space="preserve"> peak probability (e.g., the salinity-success relationship for fertilisation peaked at approximately 34 psu). Because</w:t>
       </w:r>
       <w:r>
         <w:rPr>
@@ -6108,16 +6108,50 @@
         <w:rPr>
           <w:lang w:val="en-AU"/>
         </w:rPr>
-        <w:t xml:space="preserve"> levels of </w:t>
-      </w:r>
-      <w:proofErr w:type="spellStart"/>
-      <w:r>
-        <w:rPr>
-          <w:lang w:val="en-AU"/>
-        </w:rPr>
-        <w:t>collinearity</w:t>
-      </w:r>
-      <w:proofErr w:type="spellEnd"/>
+        <w:t xml:space="preserve"> levels of collinearity </w:t>
+      </w:r>
+      <w:r>
+        <w:rPr>
+          <w:lang w:val="en-AU"/>
+        </w:rPr>
+        <w:t>were low</w:t>
+      </w:r>
+      <w:r>
+        <w:rPr>
+          <w:lang w:val="en-AU"/>
+        </w:rPr>
+        <w:t xml:space="preserve"> or unquantifiable</w:t>
+      </w:r>
+      <w:r>
+        <w:rPr>
+          <w:lang w:val="en-AU"/>
+        </w:rPr>
+        <w:t>.</w:t>
+      </w:r>
+      <w:r>
+        <w:rPr>
+          <w:lang w:val="en-AU"/>
+        </w:rPr>
+        <w:t xml:space="preserve"> Fertilisation and larval survivorship </w:t>
+      </w:r>
+      <w:r>
+        <w:rPr>
+          <w:lang w:val="en-AU"/>
+        </w:rPr>
+        <w:t>were analysed separately using generalised linear mixed-effects model</w:t>
+      </w:r>
+      <w:r>
+        <w:rPr>
+          <w:lang w:val="en-AU"/>
+        </w:rPr>
+        <w:t>s</w:t>
+      </w:r>
+      <w:r>
+        <w:rPr>
+          <w:lang w:val="en-AU"/>
+        </w:rPr>
+        <w:t xml:space="preserve"> (GLMM)</w:t>
+      </w:r>
       <w:r>
         <w:rPr>
           <w:lang w:val="en-AU"/>
@@ -6128,75 +6162,13 @@
         <w:rPr>
           <w:lang w:val="en-AU"/>
         </w:rPr>
-        <w:t>were low</w:t>
-      </w:r>
-      <w:r>
-        <w:rPr>
-          <w:lang w:val="en-AU"/>
-        </w:rPr>
-        <w:t xml:space="preserve"> or unquantifiable</w:t>
-      </w:r>
-      <w:r>
-        <w:rPr>
-          <w:lang w:val="en-AU"/>
-        </w:rPr>
-        <w:t>.</w:t>
-      </w:r>
-      <w:r>
-        <w:rPr>
-          <w:lang w:val="en-AU"/>
-        </w:rPr>
-        <w:t xml:space="preserve"> Fertilisation and larval survivorship </w:t>
-      </w:r>
-      <w:r>
-        <w:rPr>
-          <w:lang w:val="en-AU"/>
-        </w:rPr>
-        <w:t>were analysed separately using generalised linear mixed-effects model</w:t>
-      </w:r>
-      <w:r>
-        <w:rPr>
-          <w:lang w:val="en-AU"/>
-        </w:rPr>
-        <w:t>s</w:t>
-      </w:r>
-      <w:r>
-        <w:rPr>
-          <w:lang w:val="en-AU"/>
-        </w:rPr>
-        <w:t xml:space="preserve"> (GLMM)</w:t>
-      </w:r>
-      <w:r>
-        <w:rPr>
-          <w:lang w:val="en-AU"/>
-        </w:rPr>
-        <w:t xml:space="preserve"> </w:t>
-      </w:r>
-      <w:r>
-        <w:rPr>
-          <w:lang w:val="en-AU"/>
-        </w:rPr>
         <w:t xml:space="preserve">with </w:t>
       </w:r>
       <w:r>
         <w:rPr>
           <w:lang w:val="en-AU"/>
         </w:rPr>
-        <w:t xml:space="preserve">a binomial response and a </w:t>
-      </w:r>
-      <w:proofErr w:type="spellStart"/>
-      <w:r>
-        <w:rPr>
-          <w:lang w:val="en-AU"/>
-        </w:rPr>
-        <w:t>logit</w:t>
-      </w:r>
-      <w:proofErr w:type="spellEnd"/>
-      <w:r>
-        <w:rPr>
-          <w:lang w:val="en-AU"/>
-        </w:rPr>
-        <w:t xml:space="preserve"> link function </w:t>
+        <w:t xml:space="preserve">a binomial response and a logit link function </w:t>
       </w:r>
       <w:r>
         <w:rPr>
@@ -6415,14 +6387,7 @@
         <w:rPr>
           <w:lang w:val="en-AU"/>
         </w:rPr>
-        <w:t xml:space="preserve">, salinity and </w:t>
-      </w:r>
-      <w:proofErr w:type="spellStart"/>
-      <w:r>
-        <w:rPr>
-          <w:lang w:val="en-AU"/>
-        </w:rPr>
-        <w:t>pH</w:t>
+        <w:t>, salinity and pH</w:t>
       </w:r>
       <w:r>
         <w:rPr>
@@ -6430,7 +6395,6 @@
         </w:rPr>
         <w:t>.</w:t>
       </w:r>
-      <w:proofErr w:type="spellEnd"/>
       <w:r>
         <w:rPr>
           <w:lang w:val="en-AU"/>
@@ -6951,13 +6915,7 @@
         <w:rPr>
           <w:lang w:val="en-AU"/>
         </w:rPr>
-        <w:t>the median (</w:t>
-      </w:r>
-      <w:r>
-        <w:rPr>
-          <w:lang w:val="en-AU"/>
-        </w:rPr>
-        <w:t>5,000</w:t>
+        <w:t>the median (5,000</w:t>
       </w:r>
       <w:r>
         <w:rPr>
@@ -7021,15 +6979,7 @@
         <w:rPr>
           <w:lang w:val="en-AU"/>
         </w:rPr>
-        <w:t xml:space="preserve"> values) </w:t>
-      </w:r>
-      <w:bookmarkStart w:id="0" w:name="_GoBack"/>
-      <w:bookmarkEnd w:id="0"/>
-      <w:r>
-        <w:rPr>
-          <w:lang w:val="en-AU"/>
-        </w:rPr>
-        <w:t>calculated</w:t>
+        <w:t xml:space="preserve"> values) calculated</w:t>
       </w:r>
       <w:r>
         <w:rPr>
@@ -7180,7 +7130,6 @@
         </w:rPr>
         <w:t xml:space="preserve">1).  Nitrate, zinc, cadmium, </w:t>
       </w:r>
-      <w:proofErr w:type="spellStart"/>
       <w:r>
         <w:rPr>
           <w:lang w:val="en-AU"/>
@@ -7191,14 +7140,7 @@
         <w:rPr>
           <w:lang w:val="en-AU"/>
         </w:rPr>
-        <w:t>ributyltin</w:t>
-      </w:r>
-      <w:proofErr w:type="spellEnd"/>
-      <w:r>
-        <w:rPr>
-          <w:lang w:val="en-AU"/>
-        </w:rPr>
-        <w:t xml:space="preserve">, pH and temperature did not have significant </w:t>
+        <w:t xml:space="preserve">ributyltin, pH and temperature did not have significant </w:t>
       </w:r>
       <w:r>
         <w:rPr>
@@ -7991,6 +7933,181 @@
           <w:lang w:eastAsia="de-DE"/>
         </w:rPr>
         <w:t xml:space="preserve"> demonstrates the relative importance of a range of environmental factors in estimating the success of early life history stages in corals. Coral fertilisation success and larval survivorship were affected by multiple water quality factors. Consistent with earlier studies (</w:t>
+      </w:r>
+      <w:proofErr w:type="spellStart"/>
+      <w:r>
+        <w:fldChar w:fldCharType="begin"/>
+      </w:r>
+      <w:r>
+        <w:instrText xml:space="preserve"> HYPERLINK \l "_ENREF_43" \o "Negri, 2001 #3" </w:instrText>
+      </w:r>
+      <w:r>
+        <w:fldChar w:fldCharType="separate"/>
+      </w:r>
+      <w:r>
+        <w:rPr>
+          <w:rFonts w:ascii="Times New Roman" w:eastAsia="Times New Roman" w:hAnsi="Times New Roman"/>
+          <w:sz w:val="24"/>
+          <w:szCs w:val="20"/>
+          <w:lang w:eastAsia="de-DE"/>
+        </w:rPr>
+        <w:t>Negri</w:t>
+      </w:r>
+      <w:proofErr w:type="spellEnd"/>
+      <w:r>
+        <w:rPr>
+          <w:rFonts w:ascii="Times New Roman" w:eastAsia="Times New Roman" w:hAnsi="Times New Roman"/>
+          <w:sz w:val="24"/>
+          <w:szCs w:val="20"/>
+          <w:lang w:eastAsia="de-DE"/>
+        </w:rPr>
+        <w:t xml:space="preserve"> and Heyward 2001</w:t>
+      </w:r>
+      <w:r>
+        <w:rPr>
+          <w:rFonts w:ascii="Times New Roman" w:eastAsia="Times New Roman" w:hAnsi="Times New Roman"/>
+          <w:sz w:val="24"/>
+          <w:szCs w:val="20"/>
+          <w:lang w:eastAsia="de-DE"/>
+        </w:rPr>
+        <w:fldChar w:fldCharType="end"/>
+      </w:r>
+      <w:r>
+        <w:rPr>
+          <w:rFonts w:ascii="Times New Roman" w:eastAsia="Times New Roman" w:hAnsi="Times New Roman"/>
+          <w:sz w:val="24"/>
+          <w:szCs w:val="20"/>
+          <w:lang w:eastAsia="de-DE"/>
+        </w:rPr>
+        <w:t xml:space="preserve">), copper had significant negative impacts on </w:t>
+      </w:r>
+      <w:r>
+        <w:rPr>
+          <w:rFonts w:ascii="Times New Roman" w:eastAsia="Times New Roman" w:hAnsi="Times New Roman"/>
+          <w:sz w:val="24"/>
+          <w:szCs w:val="20"/>
+          <w:lang w:eastAsia="de-DE"/>
+        </w:rPr>
+        <w:t xml:space="preserve">both </w:t>
+      </w:r>
+      <w:r>
+        <w:rPr>
+          <w:rFonts w:ascii="Times New Roman" w:eastAsia="Times New Roman" w:hAnsi="Times New Roman"/>
+          <w:sz w:val="24"/>
+          <w:szCs w:val="20"/>
+          <w:lang w:eastAsia="de-DE"/>
+        </w:rPr>
+        <w:t xml:space="preserve">fertilisation and larval survivorship. Copper occurs naturally at low levels </w:t>
+      </w:r>
+      <w:r>
+        <w:rPr>
+          <w:rFonts w:ascii="Times New Roman" w:eastAsia="Times New Roman" w:hAnsi="Times New Roman"/>
+          <w:sz w:val="24"/>
+          <w:szCs w:val="20"/>
+          <w:lang w:eastAsia="de-DE"/>
+        </w:rPr>
+        <w:t>in</w:t>
+      </w:r>
+      <w:r>
+        <w:rPr>
+          <w:rFonts w:ascii="Times New Roman" w:eastAsia="Times New Roman" w:hAnsi="Times New Roman"/>
+          <w:sz w:val="24"/>
+          <w:szCs w:val="20"/>
+          <w:lang w:eastAsia="de-DE"/>
+        </w:rPr>
+        <w:t xml:space="preserve"> the marine environment</w:t>
+      </w:r>
+      <w:r>
+        <w:rPr>
+          <w:rFonts w:ascii="Times New Roman" w:eastAsia="Times New Roman" w:hAnsi="Times New Roman"/>
+          <w:sz w:val="24"/>
+          <w:szCs w:val="20"/>
+          <w:lang w:eastAsia="de-DE"/>
+        </w:rPr>
+        <w:t>;</w:t>
+      </w:r>
+      <w:r>
+        <w:rPr>
+          <w:rFonts w:ascii="Times New Roman" w:eastAsia="Times New Roman" w:hAnsi="Times New Roman"/>
+          <w:sz w:val="24"/>
+          <w:szCs w:val="20"/>
+          <w:lang w:eastAsia="de-DE"/>
+        </w:rPr>
+        <w:t xml:space="preserve"> </w:t>
+      </w:r>
+      <w:r>
+        <w:rPr>
+          <w:rFonts w:ascii="Times New Roman" w:eastAsia="Times New Roman" w:hAnsi="Times New Roman"/>
+          <w:sz w:val="24"/>
+          <w:szCs w:val="20"/>
+          <w:lang w:eastAsia="de-DE"/>
+        </w:rPr>
+        <w:t xml:space="preserve">however, </w:t>
+      </w:r>
+      <w:r>
+        <w:rPr>
+          <w:rFonts w:ascii="Times New Roman" w:eastAsia="Times New Roman" w:hAnsi="Times New Roman"/>
+          <w:sz w:val="24"/>
+          <w:szCs w:val="20"/>
+          <w:lang w:eastAsia="de-DE"/>
+        </w:rPr>
+        <w:t xml:space="preserve">localised </w:t>
+      </w:r>
+      <w:r>
+        <w:rPr>
+          <w:rFonts w:ascii="Times New Roman" w:eastAsia="Times New Roman" w:hAnsi="Times New Roman"/>
+          <w:sz w:val="24"/>
+          <w:szCs w:val="20"/>
+          <w:lang w:eastAsia="de-DE"/>
+        </w:rPr>
+        <w:t>levels can be high in areas where it is used in</w:t>
+      </w:r>
+      <w:r>
+        <w:rPr>
+          <w:rFonts w:ascii="Times New Roman" w:eastAsia="Times New Roman" w:hAnsi="Times New Roman"/>
+          <w:sz w:val="24"/>
+          <w:szCs w:val="20"/>
+          <w:lang w:eastAsia="de-DE"/>
+        </w:rPr>
+        <w:t xml:space="preserve"> anti-fouling agents on vessels</w:t>
+      </w:r>
+      <w:r>
+        <w:rPr>
+          <w:rFonts w:ascii="Times New Roman" w:eastAsia="Times New Roman" w:hAnsi="Times New Roman"/>
+          <w:sz w:val="24"/>
+          <w:szCs w:val="20"/>
+          <w:lang w:eastAsia="de-DE"/>
+        </w:rPr>
+        <w:t xml:space="preserve"> and other structures</w:t>
+      </w:r>
+      <w:r>
+        <w:rPr>
+          <w:rFonts w:ascii="Times New Roman" w:eastAsia="Times New Roman" w:hAnsi="Times New Roman"/>
+          <w:sz w:val="24"/>
+          <w:szCs w:val="20"/>
+          <w:lang w:eastAsia="de-DE"/>
+        </w:rPr>
+        <w:t xml:space="preserve"> (</w:t>
+      </w:r>
+      <w:hyperlink w:anchor="_ENREF_51" w:tooltip="Reichelt-Brushett, 2004 #13" w:history="1">
+        <w:r>
+          <w:rPr>
+            <w:rFonts w:ascii="Times New Roman" w:eastAsia="Times New Roman" w:hAnsi="Times New Roman"/>
+            <w:sz w:val="24"/>
+            <w:szCs w:val="20"/>
+            <w:lang w:eastAsia="de-DE"/>
+          </w:rPr>
+          <w:t>Reichelt-Brushett and Harrison 2004</w:t>
+        </w:r>
+      </w:hyperlink>
+      <w:r>
+        <w:rPr>
+          <w:rFonts w:ascii="Times New Roman" w:eastAsia="Times New Roman" w:hAnsi="Times New Roman"/>
+          <w:sz w:val="24"/>
+          <w:szCs w:val="20"/>
+          <w:lang w:eastAsia="de-DE"/>
+        </w:rPr>
+        <w:t xml:space="preserve">; </w:t>
       </w:r>
       <w:hyperlink w:anchor="_ENREF_43" w:tooltip="Negri, 2001 #3" w:history="1">
         <w:proofErr w:type="spellStart"/>
@@ -8021,197 +8138,7 @@
           <w:szCs w:val="20"/>
           <w:lang w:eastAsia="de-DE"/>
         </w:rPr>
-        <w:t xml:space="preserve">), copper had significant negative impacts on </w:t>
-      </w:r>
-      <w:r>
-        <w:rPr>
-          <w:rFonts w:ascii="Times New Roman" w:eastAsia="Times New Roman" w:hAnsi="Times New Roman"/>
-          <w:sz w:val="24"/>
-          <w:szCs w:val="20"/>
-          <w:lang w:eastAsia="de-DE"/>
-        </w:rPr>
-        <w:t xml:space="preserve">both </w:t>
-      </w:r>
-      <w:r>
-        <w:rPr>
-          <w:rFonts w:ascii="Times New Roman" w:eastAsia="Times New Roman" w:hAnsi="Times New Roman"/>
-          <w:sz w:val="24"/>
-          <w:szCs w:val="20"/>
-          <w:lang w:eastAsia="de-DE"/>
-        </w:rPr>
-        <w:t xml:space="preserve">fertilisation and larval survivorship. Copper occurs naturally at low levels </w:t>
-      </w:r>
-      <w:r>
-        <w:rPr>
-          <w:rFonts w:ascii="Times New Roman" w:eastAsia="Times New Roman" w:hAnsi="Times New Roman"/>
-          <w:sz w:val="24"/>
-          <w:szCs w:val="20"/>
-          <w:lang w:eastAsia="de-DE"/>
-        </w:rPr>
-        <w:t>in</w:t>
-      </w:r>
-      <w:r>
-        <w:rPr>
-          <w:rFonts w:ascii="Times New Roman" w:eastAsia="Times New Roman" w:hAnsi="Times New Roman"/>
-          <w:sz w:val="24"/>
-          <w:szCs w:val="20"/>
-          <w:lang w:eastAsia="de-DE"/>
-        </w:rPr>
-        <w:t xml:space="preserve"> the marine environment</w:t>
-      </w:r>
-      <w:r>
-        <w:rPr>
-          <w:rFonts w:ascii="Times New Roman" w:eastAsia="Times New Roman" w:hAnsi="Times New Roman"/>
-          <w:sz w:val="24"/>
-          <w:szCs w:val="20"/>
-          <w:lang w:eastAsia="de-DE"/>
-        </w:rPr>
-        <w:t>;</w:t>
-      </w:r>
-      <w:r>
-        <w:rPr>
-          <w:rFonts w:ascii="Times New Roman" w:eastAsia="Times New Roman" w:hAnsi="Times New Roman"/>
-          <w:sz w:val="24"/>
-          <w:szCs w:val="20"/>
-          <w:lang w:eastAsia="de-DE"/>
-        </w:rPr>
-        <w:t xml:space="preserve"> </w:t>
-      </w:r>
-      <w:r>
-        <w:rPr>
-          <w:rFonts w:ascii="Times New Roman" w:eastAsia="Times New Roman" w:hAnsi="Times New Roman"/>
-          <w:sz w:val="24"/>
-          <w:szCs w:val="20"/>
-          <w:lang w:eastAsia="de-DE"/>
-        </w:rPr>
-        <w:t xml:space="preserve">however, </w:t>
-      </w:r>
-      <w:r>
-        <w:rPr>
-          <w:rFonts w:ascii="Times New Roman" w:eastAsia="Times New Roman" w:hAnsi="Times New Roman"/>
-          <w:sz w:val="24"/>
-          <w:szCs w:val="20"/>
-          <w:lang w:eastAsia="de-DE"/>
-        </w:rPr>
-        <w:t xml:space="preserve">localised </w:t>
-      </w:r>
-      <w:r>
-        <w:rPr>
-          <w:rFonts w:ascii="Times New Roman" w:eastAsia="Times New Roman" w:hAnsi="Times New Roman"/>
-          <w:sz w:val="24"/>
-          <w:szCs w:val="20"/>
-          <w:lang w:eastAsia="de-DE"/>
-        </w:rPr>
-        <w:t>levels can be high in areas where it is used in</w:t>
-      </w:r>
-      <w:r>
-        <w:rPr>
-          <w:rFonts w:ascii="Times New Roman" w:eastAsia="Times New Roman" w:hAnsi="Times New Roman"/>
-          <w:sz w:val="24"/>
-          <w:szCs w:val="20"/>
-          <w:lang w:eastAsia="de-DE"/>
-        </w:rPr>
-        <w:t xml:space="preserve"> anti-fouling agents on vessels</w:t>
-      </w:r>
-      <w:r>
-        <w:rPr>
-          <w:rFonts w:ascii="Times New Roman" w:eastAsia="Times New Roman" w:hAnsi="Times New Roman"/>
-          <w:sz w:val="24"/>
-          <w:szCs w:val="20"/>
-          <w:lang w:eastAsia="de-DE"/>
-        </w:rPr>
-        <w:t xml:space="preserve"> and other structures</w:t>
-      </w:r>
-      <w:r>
-        <w:rPr>
-          <w:rFonts w:ascii="Times New Roman" w:eastAsia="Times New Roman" w:hAnsi="Times New Roman"/>
-          <w:sz w:val="24"/>
-          <w:szCs w:val="20"/>
-          <w:lang w:eastAsia="de-DE"/>
-        </w:rPr>
-        <w:t xml:space="preserve"> (</w:t>
-      </w:r>
-      <w:hyperlink w:anchor="_ENREF_51" w:tooltip="Reichelt-Brushett, 2004 #13" w:history="1">
-        <w:proofErr w:type="spellStart"/>
-        <w:r>
-          <w:rPr>
-            <w:rFonts w:ascii="Times New Roman" w:eastAsia="Times New Roman" w:hAnsi="Times New Roman"/>
-            <w:sz w:val="24"/>
-            <w:szCs w:val="20"/>
-            <w:lang w:eastAsia="de-DE"/>
-          </w:rPr>
-          <w:t>Reichelt-Brushett</w:t>
-        </w:r>
-        <w:proofErr w:type="spellEnd"/>
-        <w:r>
-          <w:rPr>
-            <w:rFonts w:ascii="Times New Roman" w:eastAsia="Times New Roman" w:hAnsi="Times New Roman"/>
-            <w:sz w:val="24"/>
-            <w:szCs w:val="20"/>
-            <w:lang w:eastAsia="de-DE"/>
-          </w:rPr>
-          <w:t xml:space="preserve"> and Harrison 2004</w:t>
-        </w:r>
-      </w:hyperlink>
-      <w:r>
-        <w:rPr>
-          <w:rFonts w:ascii="Times New Roman" w:eastAsia="Times New Roman" w:hAnsi="Times New Roman"/>
-          <w:sz w:val="24"/>
-          <w:szCs w:val="20"/>
-          <w:lang w:eastAsia="de-DE"/>
-        </w:rPr>
-        <w:t xml:space="preserve">; </w:t>
-      </w:r>
-      <w:hyperlink w:anchor="_ENREF_43" w:tooltip="Negri, 2001 #3" w:history="1">
-        <w:proofErr w:type="spellStart"/>
-        <w:r>
-          <w:rPr>
-            <w:rFonts w:ascii="Times New Roman" w:eastAsia="Times New Roman" w:hAnsi="Times New Roman"/>
-            <w:sz w:val="24"/>
-            <w:szCs w:val="20"/>
-            <w:lang w:eastAsia="de-DE"/>
-          </w:rPr>
-          <w:t>Negri</w:t>
-        </w:r>
-        <w:proofErr w:type="spellEnd"/>
-        <w:r>
-          <w:rPr>
-            <w:rFonts w:ascii="Times New Roman" w:eastAsia="Times New Roman" w:hAnsi="Times New Roman"/>
-            <w:sz w:val="24"/>
-            <w:szCs w:val="20"/>
-            <w:lang w:eastAsia="de-DE"/>
-          </w:rPr>
-          <w:t xml:space="preserve"> and Heyward 2001</w:t>
-        </w:r>
-      </w:hyperlink>
-      <w:r>
-        <w:rPr>
-          <w:rFonts w:ascii="Times New Roman" w:eastAsia="Times New Roman" w:hAnsi="Times New Roman"/>
-          <w:sz w:val="24"/>
-          <w:szCs w:val="20"/>
-          <w:lang w:eastAsia="de-DE"/>
-        </w:rPr>
-        <w:t xml:space="preserve">). Lead, which was also found to significantly reduce larval survivorship, can be found at high levels more broadly in </w:t>
-      </w:r>
-      <w:proofErr w:type="spellStart"/>
-      <w:r>
-        <w:rPr>
-          <w:rFonts w:ascii="Times New Roman" w:eastAsia="Times New Roman" w:hAnsi="Times New Roman"/>
-          <w:sz w:val="24"/>
-          <w:szCs w:val="20"/>
-          <w:lang w:eastAsia="de-DE"/>
-        </w:rPr>
-        <w:t>nearshore</w:t>
-      </w:r>
-      <w:proofErr w:type="spellEnd"/>
-      <w:r>
-        <w:rPr>
-          <w:rFonts w:ascii="Times New Roman" w:eastAsia="Times New Roman" w:hAnsi="Times New Roman"/>
-          <w:sz w:val="24"/>
-          <w:szCs w:val="20"/>
-          <w:lang w:eastAsia="de-DE"/>
-        </w:rPr>
-        <w:t xml:space="preserve"> reef environments as a result of industrial activities (</w:t>
+        <w:t>). Lead, which was also found to significantly reduce larval survivorship, can be found at high levels more broadly in nearshore reef environments as a result of industrial activities (</w:t>
       </w:r>
       <w:hyperlink w:anchor="_ENREF_40" w:tooltip="Li, 2001 #80" w:history="1">
         <w:r>
@@ -8401,27 +8328,7 @@
           <w:szCs w:val="20"/>
           <w:lang w:eastAsia="de-DE"/>
         </w:rPr>
-        <w:t xml:space="preserve">. Natural and anthropogenic disturbances ranging from storms to seafloor dredging increase the amount of suspended sediment within marine environments, especially in shallower or </w:t>
-      </w:r>
-      <w:proofErr w:type="spellStart"/>
-      <w:r>
-        <w:rPr>
-          <w:rFonts w:ascii="Times New Roman" w:eastAsia="Times New Roman" w:hAnsi="Times New Roman"/>
-          <w:sz w:val="24"/>
-          <w:szCs w:val="20"/>
-          <w:lang w:eastAsia="de-DE"/>
-        </w:rPr>
-        <w:t>nearshore</w:t>
-      </w:r>
-      <w:proofErr w:type="spellEnd"/>
-      <w:r>
-        <w:rPr>
-          <w:rFonts w:ascii="Times New Roman" w:eastAsia="Times New Roman" w:hAnsi="Times New Roman"/>
-          <w:sz w:val="24"/>
-          <w:szCs w:val="20"/>
-          <w:lang w:eastAsia="de-DE"/>
-        </w:rPr>
-        <w:t xml:space="preserve"> habitats </w:t>
+        <w:t xml:space="preserve">. Natural and anthropogenic disturbances ranging from storms to seafloor dredging increase the amount of suspended sediment within marine environments, especially in shallower or nearshore habitats </w:t>
       </w:r>
       <w:r>
         <w:rPr>
@@ -11704,7 +11611,7 @@
 </file>
 
 <file path=word/endnotes.xml><?xml version="1.0" encoding="utf-8"?>
-<w:endnotes xmlns:wpc="http://schemas.microsoft.com/office/word/2010/wordprocessingCanvas" xmlns:mo="http://schemas.microsoft.com/office/mac/office/2008/main" xmlns:mc="http://schemas.openxmlformats.org/markup-compatibility/2006" xmlns:mv="urn:schemas-microsoft-com:mac:vml" xmlns:o="urn:schemas-microsoft-com:office:office" xmlns:r="http://schemas.openxmlformats.org/officeDocument/2006/relationships" xmlns:m="http://schemas.openxmlformats.org/officeDocument/2006/math" xmlns:v="urn:schemas-microsoft-com:vml" xmlns:wp14="http://schemas.microsoft.com/office/word/2010/wordprocessingDrawing" xmlns:wp="http://schemas.openxmlformats.org/drawingml/2006/wordprocessingDrawing" xmlns:w10="urn:schemas-microsoft-com:office:word" xmlns:w="http://schemas.openxmlformats.org/wordprocessingml/2006/main" xmlns:w14="http://schemas.microsoft.com/office/word/2010/wordml" xmlns:w15="http://schemas.microsoft.com/office/word/2012/wordml" xmlns:wpg="http://schemas.microsoft.com/office/word/2010/wordprocessingGroup" xmlns:wpi="http://schemas.microsoft.com/office/word/2010/wordprocessingInk" xmlns:wne="http://schemas.microsoft.com/office/word/2006/wordml" xmlns:wps="http://schemas.microsoft.com/office/word/2010/wordprocessingShape" mc:Ignorable="w14 w15 wp14">
+<w:endnotes xmlns:wpc="http://schemas.microsoft.com/office/word/2010/wordprocessingCanvas" xmlns:mc="http://schemas.openxmlformats.org/markup-compatibility/2006" xmlns:o="urn:schemas-microsoft-com:office:office" xmlns:r="http://schemas.openxmlformats.org/officeDocument/2006/relationships" xmlns:m="http://schemas.openxmlformats.org/officeDocument/2006/math" xmlns:v="urn:schemas-microsoft-com:vml" xmlns:wp14="http://schemas.microsoft.com/office/word/2010/wordprocessingDrawing" xmlns:wp="http://schemas.openxmlformats.org/drawingml/2006/wordprocessingDrawing" xmlns:w10="urn:schemas-microsoft-com:office:word" xmlns:w="http://schemas.openxmlformats.org/wordprocessingml/2006/main" xmlns:w14="http://schemas.microsoft.com/office/word/2010/wordml" xmlns:w15="http://schemas.microsoft.com/office/word/2012/wordml" xmlns:wpg="http://schemas.microsoft.com/office/word/2010/wordprocessingGroup" xmlns:wpi="http://schemas.microsoft.com/office/word/2010/wordprocessingInk" xmlns:wne="http://schemas.microsoft.com/office/word/2006/wordml" xmlns:wps="http://schemas.microsoft.com/office/word/2010/wordprocessingShape" mc:Ignorable="w14 w15 wp14">
   <w:endnote w:type="separator" w:id="-1">
     <w:p>
       <w:r>
@@ -11723,7 +11630,7 @@
 </file>
 
 <file path=word/footer1.xml><?xml version="1.0" encoding="utf-8"?>
-<w:ftr xmlns:wpc="http://schemas.microsoft.com/office/word/2010/wordprocessingCanvas" xmlns:mo="http://schemas.microsoft.com/office/mac/office/2008/main" xmlns:mc="http://schemas.openxmlformats.org/markup-compatibility/2006" xmlns:mv="urn:schemas-microsoft-com:mac:vml" xmlns:o="urn:schemas-microsoft-com:office:office" xmlns:r="http://schemas.openxmlformats.org/officeDocument/2006/relationships" xmlns:m="http://schemas.openxmlformats.org/officeDocument/2006/math" xmlns:v="urn:schemas-microsoft-com:vml" xmlns:wp14="http://schemas.microsoft.com/office/word/2010/wordprocessingDrawing" xmlns:wp="http://schemas.openxmlformats.org/drawingml/2006/wordprocessingDrawing" xmlns:w10="urn:schemas-microsoft-com:office:word" xmlns:w="http://schemas.openxmlformats.org/wordprocessingml/2006/main" xmlns:w14="http://schemas.microsoft.com/office/word/2010/wordml" xmlns:w15="http://schemas.microsoft.com/office/word/2012/wordml" xmlns:wpg="http://schemas.microsoft.com/office/word/2010/wordprocessingGroup" xmlns:wpi="http://schemas.microsoft.com/office/word/2010/wordprocessingInk" xmlns:wne="http://schemas.microsoft.com/office/word/2006/wordml" xmlns:wps="http://schemas.microsoft.com/office/word/2010/wordprocessingShape" mc:Ignorable="w14 w15 wp14">
+<w:ftr xmlns:wpc="http://schemas.microsoft.com/office/word/2010/wordprocessingCanvas" xmlns:mc="http://schemas.openxmlformats.org/markup-compatibility/2006" xmlns:o="urn:schemas-microsoft-com:office:office" xmlns:r="http://schemas.openxmlformats.org/officeDocument/2006/relationships" xmlns:m="http://schemas.openxmlformats.org/officeDocument/2006/math" xmlns:v="urn:schemas-microsoft-com:vml" xmlns:wp14="http://schemas.microsoft.com/office/word/2010/wordprocessingDrawing" xmlns:wp="http://schemas.openxmlformats.org/drawingml/2006/wordprocessingDrawing" xmlns:w10="urn:schemas-microsoft-com:office:word" xmlns:w="http://schemas.openxmlformats.org/wordprocessingml/2006/main" xmlns:w14="http://schemas.microsoft.com/office/word/2010/wordml" xmlns:w15="http://schemas.microsoft.com/office/word/2012/wordml" xmlns:wpg="http://schemas.microsoft.com/office/word/2010/wordprocessingGroup" xmlns:wpi="http://schemas.microsoft.com/office/word/2010/wordprocessingInk" xmlns:wne="http://schemas.microsoft.com/office/word/2006/wordml" xmlns:wps="http://schemas.microsoft.com/office/word/2010/wordprocessingShape" mc:Ignorable="w14 w15 wp14">
   <w:sdt>
     <w:sdtPr>
       <w:id w:val="58366755"/>
@@ -11756,7 +11663,7 @@
           <w:rPr>
             <w:noProof/>
           </w:rPr>
-          <w:t>8</w:t>
+          <w:t>17</w:t>
         </w:r>
         <w:r>
           <w:rPr>
@@ -11777,7 +11684,7 @@
 </file>
 
 <file path=word/footer2.xml><?xml version="1.0" encoding="utf-8"?>
-<w:ftr xmlns:wpc="http://schemas.microsoft.com/office/word/2010/wordprocessingCanvas" xmlns:mo="http://schemas.microsoft.com/office/mac/office/2008/main" xmlns:mc="http://schemas.openxmlformats.org/markup-compatibility/2006" xmlns:mv="urn:schemas-microsoft-com:mac:vml" xmlns:o="urn:schemas-microsoft-com:office:office" xmlns:r="http://schemas.openxmlformats.org/officeDocument/2006/relationships" xmlns:m="http://schemas.openxmlformats.org/officeDocument/2006/math" xmlns:v="urn:schemas-microsoft-com:vml" xmlns:wp14="http://schemas.microsoft.com/office/word/2010/wordprocessingDrawing" xmlns:wp="http://schemas.openxmlformats.org/drawingml/2006/wordprocessingDrawing" xmlns:w10="urn:schemas-microsoft-com:office:word" xmlns:w="http://schemas.openxmlformats.org/wordprocessingml/2006/main" xmlns:w14="http://schemas.microsoft.com/office/word/2010/wordml" xmlns:w15="http://schemas.microsoft.com/office/word/2012/wordml" xmlns:wpg="http://schemas.microsoft.com/office/word/2010/wordprocessingGroup" xmlns:wpi="http://schemas.microsoft.com/office/word/2010/wordprocessingInk" xmlns:wne="http://schemas.microsoft.com/office/word/2006/wordml" xmlns:wps="http://schemas.microsoft.com/office/word/2010/wordprocessingShape" mc:Ignorable="w14 w15 wp14">
+<w:ftr xmlns:wpc="http://schemas.microsoft.com/office/word/2010/wordprocessingCanvas" xmlns:mc="http://schemas.openxmlformats.org/markup-compatibility/2006" xmlns:o="urn:schemas-microsoft-com:office:office" xmlns:r="http://schemas.openxmlformats.org/officeDocument/2006/relationships" xmlns:m="http://schemas.openxmlformats.org/officeDocument/2006/math" xmlns:v="urn:schemas-microsoft-com:vml" xmlns:wp14="http://schemas.microsoft.com/office/word/2010/wordprocessingDrawing" xmlns:wp="http://schemas.openxmlformats.org/drawingml/2006/wordprocessingDrawing" xmlns:w10="urn:schemas-microsoft-com:office:word" xmlns:w="http://schemas.openxmlformats.org/wordprocessingml/2006/main" xmlns:w14="http://schemas.microsoft.com/office/word/2010/wordml" xmlns:w15="http://schemas.microsoft.com/office/word/2012/wordml" xmlns:wpg="http://schemas.microsoft.com/office/word/2010/wordprocessingGroup" xmlns:wpi="http://schemas.microsoft.com/office/word/2010/wordprocessingInk" xmlns:wne="http://schemas.microsoft.com/office/word/2006/wordml" xmlns:wps="http://schemas.microsoft.com/office/word/2010/wordprocessingShape" mc:Ignorable="w14 w15 wp14">
   <w:p>
     <w:pPr>
       <w:pStyle w:val="Footer"/>
@@ -11793,7 +11700,7 @@
 </file>
 
 <file path=word/footnotes.xml><?xml version="1.0" encoding="utf-8"?>
-<w:footnotes xmlns:wpc="http://schemas.microsoft.com/office/word/2010/wordprocessingCanvas" xmlns:mo="http://schemas.microsoft.com/office/mac/office/2008/main" xmlns:mc="http://schemas.openxmlformats.org/markup-compatibility/2006" xmlns:mv="urn:schemas-microsoft-com:mac:vml" xmlns:o="urn:schemas-microsoft-com:office:office" xmlns:r="http://schemas.openxmlformats.org/officeDocument/2006/relationships" xmlns:m="http://schemas.openxmlformats.org/officeDocument/2006/math" xmlns:v="urn:schemas-microsoft-com:vml" xmlns:wp14="http://schemas.microsoft.com/office/word/2010/wordprocessingDrawing" xmlns:wp="http://schemas.openxmlformats.org/drawingml/2006/wordprocessingDrawing" xmlns:w10="urn:schemas-microsoft-com:office:word" xmlns:w="http://schemas.openxmlformats.org/wordprocessingml/2006/main" xmlns:w14="http://schemas.microsoft.com/office/word/2010/wordml" xmlns:w15="http://schemas.microsoft.com/office/word/2012/wordml" xmlns:wpg="http://schemas.microsoft.com/office/word/2010/wordprocessingGroup" xmlns:wpi="http://schemas.microsoft.com/office/word/2010/wordprocessingInk" xmlns:wne="http://schemas.microsoft.com/office/word/2006/wordml" xmlns:wps="http://schemas.microsoft.com/office/word/2010/wordprocessingShape" mc:Ignorable="w14 w15 wp14">
+<w:footnotes xmlns:wpc="http://schemas.microsoft.com/office/word/2010/wordprocessingCanvas" xmlns:mc="http://schemas.openxmlformats.org/markup-compatibility/2006" xmlns:o="urn:schemas-microsoft-com:office:office" xmlns:r="http://schemas.openxmlformats.org/officeDocument/2006/relationships" xmlns:m="http://schemas.openxmlformats.org/officeDocument/2006/math" xmlns:v="urn:schemas-microsoft-com:vml" xmlns:wp14="http://schemas.microsoft.com/office/word/2010/wordprocessingDrawing" xmlns:wp="http://schemas.openxmlformats.org/drawingml/2006/wordprocessingDrawing" xmlns:w10="urn:schemas-microsoft-com:office:word" xmlns:w="http://schemas.openxmlformats.org/wordprocessingml/2006/main" xmlns:w14="http://schemas.microsoft.com/office/word/2010/wordml" xmlns:w15="http://schemas.microsoft.com/office/word/2012/wordml" xmlns:wpg="http://schemas.microsoft.com/office/word/2010/wordprocessingGroup" xmlns:wpi="http://schemas.microsoft.com/office/word/2010/wordprocessingInk" xmlns:wne="http://schemas.microsoft.com/office/word/2006/wordml" xmlns:wps="http://schemas.microsoft.com/office/word/2010/wordprocessingShape" mc:Ignorable="w14 w15 wp14">
   <w:footnote w:type="separator" w:id="-1">
     <w:p>
       <w:r>
@@ -11812,8 +11719,8 @@
 </file>
 
 <file path=word/numbering.xml><?xml version="1.0" encoding="utf-8"?>
-<w:numbering xmlns:wpc="http://schemas.microsoft.com/office/word/2010/wordprocessingCanvas" xmlns:mo="http://schemas.microsoft.com/office/mac/office/2008/main" xmlns:mc="http://schemas.openxmlformats.org/markup-compatibility/2006" xmlns:mv="urn:schemas-microsoft-com:mac:vml" xmlns:o="urn:schemas-microsoft-com:office:office" xmlns:r="http://schemas.openxmlformats.org/officeDocument/2006/relationships" xmlns:m="http://schemas.openxmlformats.org/officeDocument/2006/math" xmlns:v="urn:schemas-microsoft-com:vml" xmlns:wp14="http://schemas.microsoft.com/office/word/2010/wordprocessingDrawing" xmlns:wp="http://schemas.openxmlformats.org/drawingml/2006/wordprocessingDrawing" xmlns:w10="urn:schemas-microsoft-com:office:word" xmlns:w="http://schemas.openxmlformats.org/wordprocessingml/2006/main" xmlns:w14="http://schemas.microsoft.com/office/word/2010/wordml" xmlns:w15="http://schemas.microsoft.com/office/word/2012/wordml" xmlns:wpg="http://schemas.microsoft.com/office/word/2010/wordprocessingGroup" xmlns:wpi="http://schemas.microsoft.com/office/word/2010/wordprocessingInk" xmlns:wne="http://schemas.microsoft.com/office/word/2006/wordml" xmlns:wps="http://schemas.microsoft.com/office/word/2010/wordprocessingShape" mc:Ignorable="w14 w15 wp14">
-  <w:abstractNum w:abstractNumId="0">
+<w:numbering xmlns:wpc="http://schemas.microsoft.com/office/word/2010/wordprocessingCanvas" xmlns:mc="http://schemas.openxmlformats.org/markup-compatibility/2006" xmlns:o="urn:schemas-microsoft-com:office:office" xmlns:r="http://schemas.openxmlformats.org/officeDocument/2006/relationships" xmlns:m="http://schemas.openxmlformats.org/officeDocument/2006/math" xmlns:v="urn:schemas-microsoft-com:vml" xmlns:wp14="http://schemas.microsoft.com/office/word/2010/wordprocessingDrawing" xmlns:wp="http://schemas.openxmlformats.org/drawingml/2006/wordprocessingDrawing" xmlns:w10="urn:schemas-microsoft-com:office:word" xmlns:w="http://schemas.openxmlformats.org/wordprocessingml/2006/main" xmlns:w14="http://schemas.microsoft.com/office/word/2010/wordml" xmlns:w15="http://schemas.microsoft.com/office/word/2012/wordml" xmlns:wpg="http://schemas.microsoft.com/office/word/2010/wordprocessingGroup" xmlns:wpi="http://schemas.microsoft.com/office/word/2010/wordprocessingInk" xmlns:wne="http://schemas.microsoft.com/office/word/2006/wordml" xmlns:wps="http://schemas.microsoft.com/office/word/2010/wordprocessingShape" mc:Ignorable="w14 w15 wp14">
+  <w:abstractNum w:abstractNumId="0" w15:restartNumberingAfterBreak="0">
     <w:nsid w:val="102E7303"/>
     <w:multiLevelType w:val="hybridMultilevel"/>
     <w:tmpl w:val="7FCAF62E"/>
@@ -11926,7 +11833,7 @@
       </w:rPr>
     </w:lvl>
   </w:abstractNum>
-  <w:abstractNum w:abstractNumId="1">
+  <w:abstractNum w:abstractNumId="1" w15:restartNumberingAfterBreak="0">
     <w:nsid w:val="1AD87B09"/>
     <w:multiLevelType w:val="hybridMultilevel"/>
     <w:tmpl w:val="FF3A1A24"/>
@@ -12015,7 +11922,7 @@
       </w:pPr>
     </w:lvl>
   </w:abstractNum>
-  <w:abstractNum w:abstractNumId="2">
+  <w:abstractNum w:abstractNumId="2" w15:restartNumberingAfterBreak="0">
     <w:nsid w:val="29AE2AB3"/>
     <w:multiLevelType w:val="hybridMultilevel"/>
     <w:tmpl w:val="6F0EE492"/>
@@ -12104,7 +12011,7 @@
       </w:pPr>
     </w:lvl>
   </w:abstractNum>
-  <w:abstractNum w:abstractNumId="3">
+  <w:abstractNum w:abstractNumId="3" w15:restartNumberingAfterBreak="0">
     <w:nsid w:val="35CB648F"/>
     <w:multiLevelType w:val="hybridMultilevel"/>
     <w:tmpl w:val="AA10B138"/>
@@ -12193,7 +12100,7 @@
       </w:pPr>
     </w:lvl>
   </w:abstractNum>
-  <w:abstractNum w:abstractNumId="4">
+  <w:abstractNum w:abstractNumId="4" w15:restartNumberingAfterBreak="0">
     <w:nsid w:val="66C61293"/>
     <w:multiLevelType w:val="hybridMultilevel"/>
     <w:tmpl w:val="99725834"/>
@@ -12311,7 +12218,7 @@
     </w:rPrDefault>
     <w:pPrDefault/>
   </w:docDefaults>
-  <w:latentStyles w:defLockedState="0" w:defUIPriority="0" w:defSemiHidden="0" w:defUnhideWhenUsed="0" w:defQFormat="0" w:count="380">
+  <w:latentStyles w:defLockedState="0" w:defUIPriority="0" w:defSemiHidden="0" w:defUnhideWhenUsed="0" w:defQFormat="0" w:count="371">
     <w:lsdException w:name="Normal" w:qFormat="1"/>
     <w:lsdException w:name="heading 1" w:qFormat="1"/>
     <w:lsdException w:name="heading 2" w:semiHidden="1" w:uiPriority="9" w:unhideWhenUsed="1" w:qFormat="1"/>
@@ -12756,7 +12663,6 @@
   <w:style w:type="character" w:default="1" w:styleId="DefaultParagraphFont">
     <w:name w:val="Default Paragraph Font"/>
     <w:uiPriority w:val="1"/>
-    <w:semiHidden/>
     <w:unhideWhenUsed/>
   </w:style>
   <w:style w:type="table" w:default="1" w:styleId="TableNormal">
@@ -13084,7 +12990,6 @@
       <w:lang w:eastAsia="en-US"/>
     </w:rPr>
     <w:tblPr>
-      <w:tblInd w:w="0" w:type="dxa"/>
       <w:tblBorders>
         <w:top w:val="single" w:sz="4" w:space="0" w:color="auto"/>
         <w:left w:val="single" w:sz="4" w:space="0" w:color="auto"/>
@@ -13093,12 +12998,6 @@
         <w:insideH w:val="single" w:sz="4" w:space="0" w:color="auto"/>
         <w:insideV w:val="single" w:sz="4" w:space="0" w:color="auto"/>
       </w:tblBorders>
-      <w:tblCellMar>
-        <w:top w:w="0" w:type="dxa"/>
-        <w:left w:w="108" w:type="dxa"/>
-        <w:bottom w:w="0" w:type="dxa"/>
-        <w:right w:w="108" w:type="dxa"/>
-      </w:tblCellMar>
     </w:tblPr>
   </w:style>
   <w:style w:type="paragraph" w:styleId="Caption">
@@ -13626,7 +13525,7 @@
 </file>
 
 <file path=customXml/itemProps1.xml><?xml version="1.0" encoding="utf-8"?>
-<ds:datastoreItem xmlns:ds="http://schemas.openxmlformats.org/officeDocument/2006/customXml" ds:itemID="{34AB5208-CD14-4F49-B677-2B4940FC67F1}">
+<ds:datastoreItem xmlns:ds="http://schemas.openxmlformats.org/officeDocument/2006/customXml" ds:itemID="{2268C36F-C093-4F05-906E-E1A8A1239F25}">
   <ds:schemaRefs>
     <ds:schemaRef ds:uri="http://schemas.openxmlformats.org/officeDocument/2006/bibliography"/>
   </ds:schemaRefs>

</xml_diff>